<commit_message>
Milestone 2 - SecureVault CLI with secure authentication and encrypted wallet
</commit_message>
<xml_diff>
--- a/Docs/threat_model.docx
+++ b/Docs/threat_model.docx
@@ -1,31 +1,191 @@
 
 <file path=word/document.xml><?xml version="1.0" encoding="utf-8"?>
-<w:document xmlns:mc="http://schemas.openxmlformats.org/markup-compatibility/2006" xmlns:o="urn:schemas-microsoft-com:office:office" xmlns:r="http://schemas.openxmlformats.org/officeDocument/2006/relationships" xmlns:m="http://schemas.openxmlformats.org/officeDocument/2006/math" xmlns:v="urn:schemas-microsoft-com:vml" xmlns:wp="http://schemas.openxmlformats.org/drawingml/2006/wordprocessingDrawing" xmlns:w10="urn:schemas-microsoft-com:office:word" xmlns:w="http://schemas.openxmlformats.org/wordprocessingml/2006/main" xmlns:wne="http://schemas.microsoft.com/office/word/2006/wordml" xmlns:sl="http://schemas.openxmlformats.org/schemaLibrary/2006/main" xmlns:a="http://schemas.openxmlformats.org/drawingml/2006/main" xmlns:pic="http://schemas.openxmlformats.org/drawingml/2006/picture" xmlns:c="http://schemas.openxmlformats.org/drawingml/2006/chart" xmlns:lc="http://schemas.openxmlformats.org/drawingml/2006/lockedCanvas" xmlns:dgm="http://schemas.openxmlformats.org/drawingml/2006/diagram" xmlns:wps="http://schemas.microsoft.com/office/word/2010/wordprocessingShape" xmlns:wpg="http://schemas.microsoft.com/office/word/2010/wordprocessingGroup" xmlns:w14="http://schemas.microsoft.com/office/word/2010/wordml" xmlns:w15="http://schemas.microsoft.com/office/word/2012/wordml" xmlns:w16="http://schemas.microsoft.com/office/word/2018/wordml" xmlns:w16cex="http://schemas.microsoft.com/office/word/2018/wordml/cex" xmlns:w16cid="http://schemas.microsoft.com/office/word/2016/wordml/cid" xmlns="http://schemas.microsoft.com/office/tasks/2019/documenttasks" xmlns:cr="http://schemas.microsoft.com/office/comments/2020/reactions">
+<w:document xmlns:wpc="http://schemas.microsoft.com/office/word/2010/wordprocessingCanvas" xmlns:mc="http://schemas.openxmlformats.org/markup-compatibility/2006" xmlns:o="urn:schemas-microsoft-com:office:office" xmlns:r="http://schemas.openxmlformats.org/officeDocument/2006/relationships" xmlns:m="http://schemas.openxmlformats.org/officeDocument/2006/math" xmlns:v="urn:schemas-microsoft-com:vml" xmlns:wp14="http://schemas.microsoft.com/office/word/2010/wordprocessingDrawing" xmlns:wp="http://schemas.openxmlformats.org/drawingml/2006/wordprocessingDrawing" xmlns:w10="urn:schemas-microsoft-com:office:word" xmlns:w="http://schemas.openxmlformats.org/wordprocessingml/2006/main" xmlns:w14="http://schemas.microsoft.com/office/word/2010/wordml" xmlns:w15="http://schemas.microsoft.com/office/word/2012/wordml" xmlns:wpg="http://schemas.microsoft.com/office/word/2010/wordprocessingGroup" xmlns:wpi="http://schemas.microsoft.com/office/word/2010/wordprocessingInk" xmlns:wne="http://schemas.microsoft.com/office/word/2006/wordml" xmlns:wps="http://schemas.microsoft.com/office/word/2010/wordprocessingShape" mc:Ignorable="w14 w15 wp14">
   <w:body>
     <w:p>
       <w:pPr>
         <w:pStyle w:val="Heading1"/>
         <w:keepNext w:val="0"/>
         <w:keepLines w:val="0"/>
-        <w:spacing w:before="480" w:lineRule="auto"/>
-        <w:rPr>
-          <w:b w:val="1"/>
-          <w:bCs w:val="1"/>
-          <w:sz w:val="46"/>
-          <w:szCs w:val="46"/>
-        </w:rPr>
-      </w:pPr>
-      <w:bookmarkStart w:colFirst="0" w:colLast="0" w:name="_bfctyej08etq" w:id="0"/>
+        <w:spacing w:before="480"/>
+        <w:jc w:val="center"/>
+        <w:rPr>
+          <w:b/>
+          <w:bCs/>
+          <w:sz w:val="28"/>
+          <w:szCs w:val="28"/>
+        </w:rPr>
+      </w:pPr>
+      <w:bookmarkStart w:id="0" w:name="_bfctyej08etq" w:colFirst="0" w:colLast="0"/>
       <w:bookmarkEnd w:id="0"/>
-      <w:r>
-        <w:rPr>
-          <w:b w:val="1"/>
-          <w:bCs w:val="1"/>
-          <w:sz w:val="46"/>
-          <w:szCs w:val="46"/>
-          <w:rtl w:val="0"/>
-        </w:rPr>
-        <w:t xml:space="preserve">STRIDE Threat Model – SecureVault CLI (Milestone 1)</w:t>
+    </w:p>
+    <w:p>
+      <w:pPr>
+        <w:pStyle w:val="Heading1"/>
+        <w:keepNext w:val="0"/>
+        <w:keepLines w:val="0"/>
+        <w:spacing w:before="480"/>
+        <w:jc w:val="center"/>
+        <w:rPr>
+          <w:b/>
+          <w:bCs/>
+          <w:sz w:val="28"/>
+          <w:szCs w:val="28"/>
+        </w:rPr>
+      </w:pPr>
+    </w:p>
+    <w:p>
+      <w:pPr>
+        <w:pStyle w:val="Heading1"/>
+        <w:keepNext w:val="0"/>
+        <w:keepLines w:val="0"/>
+        <w:spacing w:before="480"/>
+        <w:jc w:val="center"/>
+        <w:rPr>
+          <w:b/>
+          <w:bCs/>
+          <w:sz w:val="24"/>
+          <w:szCs w:val="24"/>
+        </w:rPr>
+      </w:pPr>
+      <w:r>
+        <w:rPr>
+          <w:b/>
+          <w:bCs/>
+          <w:sz w:val="24"/>
+          <w:szCs w:val="24"/>
+        </w:rPr>
+        <w:t>Milestone 2</w:t>
+      </w:r>
+    </w:p>
+    <w:p>
+      <w:pPr>
+        <w:pStyle w:val="Heading1"/>
+        <w:keepNext w:val="0"/>
+        <w:keepLines w:val="0"/>
+        <w:spacing w:before="480"/>
+        <w:jc w:val="center"/>
+        <w:rPr>
+          <w:b/>
+          <w:bCs/>
+          <w:sz w:val="24"/>
+          <w:szCs w:val="24"/>
+        </w:rPr>
+      </w:pPr>
+      <w:r>
+        <w:rPr>
+          <w:b/>
+          <w:bCs/>
+          <w:sz w:val="24"/>
+          <w:szCs w:val="24"/>
+        </w:rPr>
+        <w:t xml:space="preserve">STRIDE Threat Model – SecureVault CLI </w:t>
+      </w:r>
+    </w:p>
+    <w:p>
+      <w:pPr>
+        <w:jc w:val="center"/>
+      </w:pPr>
+    </w:p>
+    <w:p>
+      <w:pPr>
+        <w:spacing w:line="360" w:lineRule="auto"/>
+        <w:jc w:val="center"/>
+        <w:rPr>
+          <w:b/>
+          <w:sz w:val="24"/>
+          <w:szCs w:val="24"/>
+        </w:rPr>
+      </w:pPr>
+    </w:p>
+    <w:p>
+      <w:pPr>
+        <w:spacing w:line="360" w:lineRule="auto"/>
+        <w:jc w:val="center"/>
+        <w:rPr>
+          <w:b/>
+          <w:sz w:val="24"/>
+          <w:szCs w:val="24"/>
+        </w:rPr>
+      </w:pPr>
+    </w:p>
+    <w:p>
+      <w:pPr>
+        <w:spacing w:line="360" w:lineRule="auto"/>
+        <w:jc w:val="center"/>
+        <w:rPr>
+          <w:b/>
+          <w:sz w:val="24"/>
+          <w:szCs w:val="24"/>
+        </w:rPr>
+      </w:pPr>
+      <w:r>
+        <w:rPr>
+          <w:b/>
+          <w:sz w:val="24"/>
+          <w:szCs w:val="24"/>
+        </w:rPr>
+        <w:t>Submitted By</w:t>
+      </w:r>
+    </w:p>
+    <w:p>
+      <w:pPr>
+        <w:spacing w:line="360" w:lineRule="auto"/>
+        <w:jc w:val="center"/>
+        <w:rPr>
+          <w:sz w:val="24"/>
+          <w:szCs w:val="24"/>
+        </w:rPr>
+      </w:pPr>
+      <w:r>
+        <w:rPr>
+          <w:sz w:val="24"/>
+          <w:szCs w:val="24"/>
+        </w:rPr>
+        <w:t>Pooja Gopi Chetti Sai Charan</w:t>
+      </w:r>
+    </w:p>
+    <w:p>
+      <w:pPr>
+        <w:spacing w:line="360" w:lineRule="auto"/>
+        <w:jc w:val="center"/>
+        <w:rPr>
+          <w:b/>
+          <w:sz w:val="24"/>
+          <w:szCs w:val="24"/>
+        </w:rPr>
+      </w:pPr>
+    </w:p>
+    <w:p>
+      <w:pPr>
+        <w:spacing w:line="360" w:lineRule="auto"/>
+        <w:jc w:val="center"/>
+        <w:rPr>
+          <w:b/>
+        </w:rPr>
+      </w:pPr>
+    </w:p>
+    <w:p>
+      <w:pPr>
+        <w:rPr>
+          <w:b/>
+          <w:bCs/>
+          <w:color w:val="000000" w:themeColor="text1"/>
+          <w:sz w:val="24"/>
+          <w:szCs w:val="24"/>
+        </w:rPr>
+      </w:pPr>
+      <w:bookmarkStart w:id="1" w:name="_qcimbi40ange" w:colFirst="0" w:colLast="0"/>
+      <w:bookmarkEnd w:id="1"/>
+      <w:r>
+        <w:rPr>
+          <w:b/>
+          <w:bCs/>
+          <w:color w:val="000000" w:themeColor="text1"/>
+          <w:sz w:val="24"/>
+          <w:szCs w:val="24"/>
+        </w:rPr>
+        <w:br w:type="page"/>
       </w:r>
     </w:p>
     <w:p>
@@ -33,73 +193,55 @@
         <w:pStyle w:val="Heading2"/>
         <w:keepNext w:val="0"/>
         <w:keepLines w:val="0"/>
-        <w:spacing w:after="80" w:lineRule="auto"/>
-        <w:rPr>
-          <w:b w:val="1"/>
-          <w:bCs w:val="1"/>
-          <w:sz w:val="34"/>
-          <w:szCs w:val="34"/>
-        </w:rPr>
-      </w:pPr>
-      <w:bookmarkStart w:colFirst="0" w:colLast="0" w:name="_qcimbi40ange" w:id="1"/>
-      <w:bookmarkEnd w:id="1"/>
-      <w:r>
-        <w:rPr>
-          <w:b w:val="1"/>
-          <w:bCs w:val="1"/>
-          <w:sz w:val="34"/>
-          <w:szCs w:val="34"/>
-          <w:rtl w:val="0"/>
-        </w:rPr>
-        <w:t xml:space="preserve">Spoofing</w:t>
-      </w:r>
-    </w:p>
-    <w:p>
-      <w:pPr>
-        <w:spacing w:after="240" w:before="240" w:lineRule="auto"/>
-        <w:rPr/>
-      </w:pPr>
-      <w:r>
-        <w:rPr>
-          <w:rtl w:val="0"/>
-        </w:rPr>
-        <w:t xml:space="preserve">Threat: Fake login attempts</w:t>
-        <w:br w:type="textWrapping"/>
-        <w:t xml:space="preserve"> Mitigation:</w:t>
-      </w:r>
-    </w:p>
-    <w:p>
-      <w:pPr>
-        <w:numPr>
-          <w:ilvl w:val="0"/>
-          <w:numId w:val="4"/>
-        </w:numPr>
-        <w:spacing w:after="0" w:afterAutospacing="0" w:before="240" w:lineRule="auto"/>
-        <w:ind w:left="720" w:hanging="360"/>
-      </w:pPr>
-      <w:r>
-        <w:rPr>
-          <w:rtl w:val="0"/>
-        </w:rPr>
-        <w:t xml:space="preserve">bcrypt password hashing</w:t>
-        <w:br w:type="textWrapping"/>
-      </w:r>
-    </w:p>
-    <w:p>
-      <w:pPr>
-        <w:numPr>
-          <w:ilvl w:val="0"/>
-          <w:numId w:val="4"/>
-        </w:numPr>
-        <w:spacing w:after="240" w:before="0" w:beforeAutospacing="0" w:lineRule="auto"/>
-        <w:ind w:left="720" w:hanging="360"/>
-      </w:pPr>
-      <w:r>
-        <w:rPr>
-          <w:rtl w:val="0"/>
-        </w:rPr>
-        <w:t xml:space="preserve">JWT token authentication</w:t>
-        <w:br w:type="textWrapping"/>
+        <w:spacing w:after="80" w:line="360" w:lineRule="auto"/>
+        <w:rPr>
+          <w:b/>
+          <w:bCs/>
+          <w:color w:val="000000" w:themeColor="text1"/>
+          <w:sz w:val="24"/>
+          <w:szCs w:val="24"/>
+        </w:rPr>
+      </w:pPr>
+      <w:r>
+        <w:rPr>
+          <w:b/>
+          <w:bCs/>
+          <w:color w:val="000000" w:themeColor="text1"/>
+          <w:sz w:val="24"/>
+          <w:szCs w:val="24"/>
+        </w:rPr>
+        <w:lastRenderedPageBreak/>
+        <w:t>Spoofing</w:t>
+      </w:r>
+    </w:p>
+    <w:p>
+      <w:pPr>
+        <w:spacing w:before="240" w:after="240" w:line="360" w:lineRule="auto"/>
+        <w:rPr>
+          <w:sz w:val="24"/>
+          <w:szCs w:val="24"/>
+        </w:rPr>
+      </w:pPr>
+      <w:r>
+        <w:rPr>
+          <w:sz w:val="24"/>
+          <w:szCs w:val="24"/>
+        </w:rPr>
+        <w:t xml:space="preserve">Spoofing is a scenario in which an attacker fakes the identity of a legitimate user to have unauthorized access to the system. The secure vault CLI system tries to handle this threat through the application of the bcrypt password hashing and JWT token authentication. The security mechanisms will help in ensuring that the credentials are kept safely and verified such that the attackers will not be easy to impersonate authentic users or to manage to </w:t>
+      </w:r>
+      <w:r>
+        <w:rPr>
+          <w:sz w:val="24"/>
+          <w:szCs w:val="24"/>
+        </w:rPr>
+        <w:t>carry out fake login operations</w:t>
+      </w:r>
+      <w:r>
+        <w:rPr>
+          <w:sz w:val="24"/>
+          <w:szCs w:val="24"/>
+        </w:rPr>
+        <w:t>.</w:t>
       </w:r>
     </w:p>
     <w:p>
@@ -107,73 +249,47 @@
         <w:pStyle w:val="Heading2"/>
         <w:keepNext w:val="0"/>
         <w:keepLines w:val="0"/>
-        <w:spacing w:after="80" w:lineRule="auto"/>
-        <w:rPr>
-          <w:b w:val="1"/>
-          <w:bCs w:val="1"/>
-          <w:sz w:val="34"/>
-          <w:szCs w:val="34"/>
-        </w:rPr>
-      </w:pPr>
-      <w:bookmarkStart w:colFirst="0" w:colLast="0" w:name="_bqmjes1w59yc" w:id="2"/>
+        <w:spacing w:after="80" w:line="360" w:lineRule="auto"/>
+        <w:rPr>
+          <w:b/>
+          <w:bCs/>
+          <w:sz w:val="24"/>
+          <w:szCs w:val="24"/>
+        </w:rPr>
+      </w:pPr>
+      <w:bookmarkStart w:id="2" w:name="_bqmjes1w59yc" w:colFirst="0" w:colLast="0"/>
       <w:bookmarkEnd w:id="2"/>
       <w:r>
         <w:rPr>
-          <w:b w:val="1"/>
-          <w:bCs w:val="1"/>
-          <w:sz w:val="34"/>
-          <w:szCs w:val="34"/>
-          <w:rtl w:val="0"/>
-        </w:rPr>
-        <w:t xml:space="preserve">Tampering</w:t>
-      </w:r>
-    </w:p>
-    <w:p>
-      <w:pPr>
-        <w:spacing w:after="240" w:before="240" w:lineRule="auto"/>
-        <w:rPr/>
-      </w:pPr>
-      <w:r>
-        <w:rPr>
-          <w:rtl w:val="0"/>
-        </w:rPr>
-        <w:t xml:space="preserve">Threat: Modification of wallet.dat</w:t>
-        <w:br w:type="textWrapping"/>
-        <w:t xml:space="preserve"> Mitigation:</w:t>
-      </w:r>
-    </w:p>
-    <w:p>
-      <w:pPr>
-        <w:numPr>
-          <w:ilvl w:val="0"/>
-          <w:numId w:val="3"/>
-        </w:numPr>
-        <w:spacing w:after="0" w:afterAutospacing="0" w:before="240" w:lineRule="auto"/>
-        <w:ind w:left="720" w:hanging="360"/>
-      </w:pPr>
-      <w:r>
-        <w:rPr>
-          <w:rtl w:val="0"/>
-        </w:rPr>
-        <w:t xml:space="preserve">AES encryption</w:t>
-        <w:br w:type="textWrapping"/>
-      </w:r>
-    </w:p>
-    <w:p>
-      <w:pPr>
-        <w:numPr>
-          <w:ilvl w:val="0"/>
-          <w:numId w:val="3"/>
-        </w:numPr>
-        <w:spacing w:after="240" w:before="0" w:beforeAutospacing="0" w:lineRule="auto"/>
-        <w:ind w:left="720" w:hanging="360"/>
-      </w:pPr>
-      <w:r>
-        <w:rPr>
-          <w:rtl w:val="0"/>
-        </w:rPr>
-        <w:t xml:space="preserve">Salted PBKDF2 derivation</w:t>
-        <w:br w:type="textWrapping"/>
+          <w:b/>
+          <w:bCs/>
+          <w:sz w:val="24"/>
+          <w:szCs w:val="24"/>
+        </w:rPr>
+        <w:t>Tampering</w:t>
+      </w:r>
+    </w:p>
+    <w:p>
+      <w:pPr>
+        <w:spacing w:after="240" w:line="360" w:lineRule="auto"/>
+        <w:rPr>
+          <w:sz w:val="24"/>
+          <w:szCs w:val="24"/>
+        </w:rPr>
+      </w:pPr>
+      <w:r>
+        <w:rPr>
+          <w:sz w:val="24"/>
+          <w:szCs w:val="24"/>
+        </w:rPr>
+        <w:t>Tampering is defined as the act by an attacker to interfere with data or files stored in the system. One of the potential attacks in SecureVault CLI is the alteration of the wallet.dat file which has sensitive wallet data. To avoid this, this system employs AES encryption and salted PBKDF2 key derivation. The methods prevent unauthorized alterations of data stored by encrypting it, and enhancing password-based keys, making it very hard to alter the information</w:t>
+      </w:r>
+      <w:r>
+        <w:rPr>
+          <w:sz w:val="24"/>
+          <w:szCs w:val="24"/>
+        </w:rPr>
+        <w:t>.</w:t>
       </w:r>
     </w:p>
     <w:p>
@@ -181,73 +297,54 @@
         <w:pStyle w:val="Heading2"/>
         <w:keepNext w:val="0"/>
         <w:keepLines w:val="0"/>
-        <w:spacing w:after="80" w:lineRule="auto"/>
-        <w:rPr>
-          <w:b w:val="1"/>
-          <w:bCs w:val="1"/>
-          <w:sz w:val="34"/>
-          <w:szCs w:val="34"/>
-        </w:rPr>
-      </w:pPr>
-      <w:bookmarkStart w:colFirst="0" w:colLast="0" w:name="_yez2qszcfyii" w:id="3"/>
+        <w:spacing w:after="80" w:line="360" w:lineRule="auto"/>
+        <w:rPr>
+          <w:b/>
+          <w:bCs/>
+          <w:sz w:val="24"/>
+          <w:szCs w:val="24"/>
+        </w:rPr>
+      </w:pPr>
+      <w:bookmarkStart w:id="3" w:name="_yez2qszcfyii" w:colFirst="0" w:colLast="0"/>
       <w:bookmarkEnd w:id="3"/>
       <w:r>
         <w:rPr>
-          <w:b w:val="1"/>
-          <w:bCs w:val="1"/>
-          <w:sz w:val="34"/>
-          <w:szCs w:val="34"/>
-          <w:rtl w:val="0"/>
-        </w:rPr>
-        <w:t xml:space="preserve">Repudiation</w:t>
-      </w:r>
-    </w:p>
-    <w:p>
-      <w:pPr>
-        <w:spacing w:after="240" w:before="240" w:lineRule="auto"/>
-        <w:rPr/>
-      </w:pPr>
-      <w:r>
-        <w:rPr>
-          <w:rtl w:val="0"/>
-        </w:rPr>
-        <w:t xml:space="preserve">Threat: User denies transaction signing</w:t>
-        <w:br w:type="textWrapping"/>
-        <w:t xml:space="preserve"> Mitigation:</w:t>
-      </w:r>
-    </w:p>
-    <w:p>
-      <w:pPr>
-        <w:numPr>
-          <w:ilvl w:val="0"/>
-          <w:numId w:val="1"/>
-        </w:numPr>
-        <w:spacing w:after="0" w:afterAutospacing="0" w:before="240" w:lineRule="auto"/>
-        <w:ind w:left="720" w:hanging="360"/>
-      </w:pPr>
-      <w:r>
-        <w:rPr>
-          <w:rtl w:val="0"/>
-        </w:rPr>
-        <w:t xml:space="preserve">Signature generation via ECDSA</w:t>
-        <w:br w:type="textWrapping"/>
-      </w:r>
-    </w:p>
-    <w:p>
-      <w:pPr>
-        <w:numPr>
-          <w:ilvl w:val="0"/>
-          <w:numId w:val="1"/>
-        </w:numPr>
-        <w:spacing w:after="240" w:before="0" w:beforeAutospacing="0" w:lineRule="auto"/>
-        <w:ind w:left="720" w:hanging="360"/>
-      </w:pPr>
-      <w:r>
-        <w:rPr>
-          <w:rtl w:val="0"/>
-        </w:rPr>
-        <w:t xml:space="preserve">Ability to log signature hashes (future improvement)</w:t>
-        <w:br w:type="textWrapping"/>
+          <w:b/>
+          <w:bCs/>
+          <w:sz w:val="24"/>
+          <w:szCs w:val="24"/>
+        </w:rPr>
+        <w:t>Repudiation</w:t>
+      </w:r>
+    </w:p>
+    <w:p>
+      <w:pPr>
+        <w:spacing w:after="240" w:line="360" w:lineRule="auto"/>
+        <w:rPr>
+          <w:sz w:val="24"/>
+          <w:szCs w:val="24"/>
+        </w:rPr>
+      </w:pPr>
+      <w:r>
+        <w:rPr>
+          <w:sz w:val="24"/>
+          <w:szCs w:val="24"/>
+        </w:rPr>
+        <w:t>Repudiation is defined as the scenario where a user rejects the execution of certain action or transaction in the system. This risk can be reduced in the SecureVault CLI environment through the application of ECDSA-based generation of digital signature during transaction signing. These digital signatures contain evidence of authenticity in the transactions. Also, logging signature hashes is going to be improved in the future which will provide better audit trails, and increase a</w:t>
+      </w:r>
+      <w:r>
+        <w:rPr>
+          <w:sz w:val="24"/>
+          <w:szCs w:val="24"/>
+        </w:rPr>
+        <w:t>ccountability over user actions</w:t>
+      </w:r>
+      <w:r>
+        <w:rPr>
+          <w:sz w:val="24"/>
+          <w:szCs w:val="24"/>
+        </w:rPr>
+        <w:t>.</w:t>
       </w:r>
     </w:p>
     <w:p>
@@ -255,90 +352,40 @@
         <w:pStyle w:val="Heading2"/>
         <w:keepNext w:val="0"/>
         <w:keepLines w:val="0"/>
-        <w:spacing w:after="80" w:lineRule="auto"/>
-        <w:rPr>
-          <w:b w:val="1"/>
-          <w:bCs w:val="1"/>
-          <w:sz w:val="34"/>
-          <w:szCs w:val="34"/>
-        </w:rPr>
-      </w:pPr>
-      <w:bookmarkStart w:colFirst="0" w:colLast="0" w:name="_ni7ktp5vjqmf" w:id="4"/>
+        <w:spacing w:after="80" w:line="360" w:lineRule="auto"/>
+        <w:rPr>
+          <w:b/>
+          <w:bCs/>
+          <w:sz w:val="24"/>
+          <w:szCs w:val="24"/>
+        </w:rPr>
+      </w:pPr>
+      <w:bookmarkStart w:id="4" w:name="_ni7ktp5vjqmf" w:colFirst="0" w:colLast="0"/>
       <w:bookmarkEnd w:id="4"/>
       <w:r>
         <w:rPr>
-          <w:b w:val="1"/>
-          <w:bCs w:val="1"/>
-          <w:sz w:val="34"/>
-          <w:szCs w:val="34"/>
-          <w:rtl w:val="0"/>
-        </w:rPr>
-        <w:t xml:space="preserve">Information Disclosure</w:t>
-      </w:r>
-    </w:p>
-    <w:p>
-      <w:pPr>
-        <w:spacing w:after="240" w:before="240" w:lineRule="auto"/>
-        <w:rPr/>
-      </w:pPr>
-      <w:r>
-        <w:rPr>
-          <w:rtl w:val="0"/>
-        </w:rPr>
-        <w:t xml:space="preserve">Threat: Private key leakage</w:t>
-        <w:br w:type="textWrapping"/>
-        <w:t xml:space="preserve"> Mitigation:</w:t>
-      </w:r>
-    </w:p>
-    <w:p>
-      <w:pPr>
-        <w:numPr>
-          <w:ilvl w:val="0"/>
-          <w:numId w:val="2"/>
-        </w:numPr>
-        <w:spacing w:after="0" w:afterAutospacing="0" w:before="240" w:lineRule="auto"/>
-        <w:ind w:left="720" w:hanging="360"/>
-      </w:pPr>
-      <w:r>
-        <w:rPr>
-          <w:rtl w:val="0"/>
-        </w:rPr>
-        <w:t xml:space="preserve">No plaintext storage</w:t>
-        <w:br w:type="textWrapping"/>
-      </w:r>
-    </w:p>
-    <w:p>
-      <w:pPr>
-        <w:numPr>
-          <w:ilvl w:val="0"/>
-          <w:numId w:val="2"/>
-        </w:numPr>
-        <w:spacing w:after="0" w:afterAutospacing="0" w:before="0" w:beforeAutospacing="0" w:lineRule="auto"/>
-        <w:ind w:left="720" w:hanging="360"/>
-      </w:pPr>
-      <w:r>
-        <w:rPr>
-          <w:rtl w:val="0"/>
-        </w:rPr>
-        <w:t xml:space="preserve">Encryption at rest</w:t>
-        <w:br w:type="textWrapping"/>
-      </w:r>
-    </w:p>
-    <w:p>
-      <w:pPr>
-        <w:numPr>
-          <w:ilvl w:val="0"/>
-          <w:numId w:val="2"/>
-        </w:numPr>
-        <w:spacing w:after="240" w:before="0" w:beforeAutospacing="0" w:lineRule="auto"/>
-        <w:ind w:left="720" w:hanging="360"/>
-      </w:pPr>
-      <w:r>
-        <w:rPr>
-          <w:rtl w:val="0"/>
-        </w:rPr>
-        <w:t xml:space="preserve">Keys never sent to backend</w:t>
-        <w:br w:type="textWrapping"/>
+          <w:b/>
+          <w:bCs/>
+          <w:sz w:val="24"/>
+          <w:szCs w:val="24"/>
+        </w:rPr>
+        <w:t>Information Disclosure</w:t>
+      </w:r>
+    </w:p>
+    <w:p>
+      <w:pPr>
+        <w:spacing w:after="240" w:line="360" w:lineRule="auto"/>
+        <w:rPr>
+          <w:sz w:val="24"/>
+          <w:szCs w:val="24"/>
+        </w:rPr>
+      </w:pPr>
+      <w:r>
+        <w:rPr>
+          <w:sz w:val="24"/>
+          <w:szCs w:val="24"/>
+        </w:rPr>
+        <w:t>Information disclosure refers to the release of sensitive data like key privacy or a confidential information to an unauthorized user. This risk is alleviated in SecureVault CLI by making sure that the privacy keys are never kept in the plaintext format and are necessarily encrypted at rest. Moreover, no keys are ever sent to any backend services and this greatly lowers chances of accidental leakages or unauthorized access of data.</w:t>
       </w:r>
     </w:p>
     <w:p>
@@ -346,56 +393,44 @@
         <w:pStyle w:val="Heading2"/>
         <w:keepNext w:val="0"/>
         <w:keepLines w:val="0"/>
-        <w:spacing w:after="80" w:lineRule="auto"/>
-        <w:rPr>
-          <w:b w:val="1"/>
-          <w:bCs w:val="1"/>
-          <w:sz w:val="34"/>
-          <w:szCs w:val="34"/>
-        </w:rPr>
-      </w:pPr>
-      <w:bookmarkStart w:colFirst="0" w:colLast="0" w:name="_a8zhjnenrapc" w:id="5"/>
+        <w:spacing w:after="80" w:line="360" w:lineRule="auto"/>
+        <w:rPr>
+          <w:b/>
+          <w:bCs/>
+          <w:sz w:val="24"/>
+          <w:szCs w:val="24"/>
+        </w:rPr>
+      </w:pPr>
+      <w:bookmarkStart w:id="5" w:name="_a8zhjnenrapc" w:colFirst="0" w:colLast="0"/>
       <w:bookmarkEnd w:id="5"/>
       <w:r>
         <w:rPr>
-          <w:b w:val="1"/>
-          <w:bCs w:val="1"/>
-          <w:sz w:val="34"/>
-          <w:szCs w:val="34"/>
-          <w:rtl w:val="0"/>
-        </w:rPr>
-        <w:t xml:space="preserve">Denial of Service</w:t>
-      </w:r>
-    </w:p>
-    <w:p>
-      <w:pPr>
-        <w:spacing w:after="240" w:before="240" w:lineRule="auto"/>
-        <w:rPr/>
-      </w:pPr>
-      <w:r>
-        <w:rPr>
-          <w:rtl w:val="0"/>
-        </w:rPr>
-        <w:t xml:space="preserve">Threat: Brute-force login attempts</w:t>
-        <w:br w:type="textWrapping"/>
-        <w:t xml:space="preserve"> Mitigation:</w:t>
-      </w:r>
-    </w:p>
-    <w:p>
-      <w:pPr>
-        <w:numPr>
-          <w:ilvl w:val="0"/>
-          <w:numId w:val="6"/>
-        </w:numPr>
-        <w:spacing w:after="240" w:before="240" w:lineRule="auto"/>
-        <w:ind w:left="720" w:hanging="360"/>
-      </w:pPr>
-      <w:r>
-        <w:rPr>
-          <w:rtl w:val="0"/>
-        </w:rPr>
-        <w:t xml:space="preserve">Login attempt limiter (5 attempts)</w:t>
-        <w:br w:type="textWrapping"/>
+          <w:b/>
+          <w:bCs/>
+          <w:sz w:val="24"/>
+          <w:szCs w:val="24"/>
+        </w:rPr>
+        <w:lastRenderedPageBreak/>
+        <w:t>Denial of Service</w:t>
+      </w:r>
+    </w:p>
+    <w:p>
+      <w:pPr>
+        <w:spacing w:before="240" w:after="240" w:line="360" w:lineRule="auto"/>
+        <w:rPr>
+          <w:sz w:val="24"/>
+          <w:szCs w:val="24"/>
+        </w:rPr>
+      </w:pPr>
+      <w:r>
+        <w:rPr>
+          <w:sz w:val="24"/>
+          <w:szCs w:val="24"/>
+        </w:rPr>
+        <w:t>Denial of Service (DoS) attacks are used to flood as well as block users who are having valid access. A potential scenario in the case of SecureVault CLI is that attackers attempted to break into the system multiple times, making brute-force logins to the system and guessing user credentials. To counter this threat, the system has a limit of the number of consecutive attempts to log in which customers can only have up to five consecutive attempts. This control is used to avoid automated attacks, as well as to avoid the overloading of the system</w:t>
+      </w:r>
+      <w:r>
+        <w:t>.</w:t>
       </w:r>
     </w:p>
     <w:p>
@@ -403,97 +438,177 @@
         <w:pStyle w:val="Heading2"/>
         <w:keepNext w:val="0"/>
         <w:keepLines w:val="0"/>
-        <w:spacing w:after="80" w:lineRule="auto"/>
-        <w:rPr>
-          <w:b w:val="1"/>
-          <w:bCs w:val="1"/>
-          <w:sz w:val="34"/>
-          <w:szCs w:val="34"/>
-        </w:rPr>
-      </w:pPr>
-      <w:bookmarkStart w:colFirst="0" w:colLast="0" w:name="_4rowismwpuvu" w:id="6"/>
+        <w:spacing w:after="80" w:line="360" w:lineRule="auto"/>
+        <w:rPr>
+          <w:b/>
+          <w:bCs/>
+          <w:sz w:val="24"/>
+          <w:szCs w:val="24"/>
+        </w:rPr>
+      </w:pPr>
+      <w:bookmarkStart w:id="6" w:name="_4rowismwpuvu" w:colFirst="0" w:colLast="0"/>
       <w:bookmarkEnd w:id="6"/>
       <w:r>
         <w:rPr>
-          <w:b w:val="1"/>
-          <w:bCs w:val="1"/>
-          <w:sz w:val="34"/>
-          <w:szCs w:val="34"/>
-          <w:rtl w:val="0"/>
-        </w:rPr>
-        <w:t xml:space="preserve">Elevation of Privilege</w:t>
-      </w:r>
-    </w:p>
-    <w:p>
-      <w:pPr>
-        <w:spacing w:after="240" w:before="240" w:lineRule="auto"/>
-        <w:rPr/>
-      </w:pPr>
-      <w:r>
-        <w:rPr>
-          <w:rtl w:val="0"/>
-        </w:rPr>
-        <w:t xml:space="preserve">Threat: User becomes admin</w:t>
-        <w:br w:type="textWrapping"/>
-        <w:t xml:space="preserve"> Mitigation:</w:t>
-      </w:r>
-    </w:p>
-    <w:p>
-      <w:pPr>
-        <w:numPr>
-          <w:ilvl w:val="0"/>
-          <w:numId w:val="5"/>
-        </w:numPr>
-        <w:spacing w:after="0" w:afterAutospacing="0" w:before="240" w:lineRule="auto"/>
-        <w:ind w:left="720" w:hanging="360"/>
-      </w:pPr>
-      <w:r>
-        <w:rPr>
-          <w:rtl w:val="0"/>
-        </w:rPr>
-        <w:t xml:space="preserve">Role field in database</w:t>
-        <w:br w:type="textWrapping"/>
-      </w:r>
-    </w:p>
-    <w:p>
-      <w:pPr>
-        <w:numPr>
-          <w:ilvl w:val="0"/>
-          <w:numId w:val="5"/>
-        </w:numPr>
-        <w:spacing w:after="240" w:before="0" w:beforeAutospacing="0" w:lineRule="auto"/>
-        <w:ind w:left="720" w:hanging="360"/>
-      </w:pPr>
-      <w:r>
-        <w:rPr>
-          <w:rtl w:val="0"/>
-        </w:rPr>
-        <w:t xml:space="preserve">Role-based access enforcement (future milestone)</w:t>
-        <w:br w:type="textWrapping"/>
-      </w:r>
-    </w:p>
-    <w:p>
-      <w:pPr>
-        <w:rPr/>
-      </w:pPr>
-      <w:r>
-        <w:rPr>
-          <w:rtl w:val="0"/>
-        </w:rPr>
-      </w:r>
-    </w:p>
+          <w:b/>
+          <w:bCs/>
+          <w:sz w:val="24"/>
+          <w:szCs w:val="24"/>
+        </w:rPr>
+        <w:t>Elevation of Privilege</w:t>
+      </w:r>
+    </w:p>
+    <w:p>
+      <w:pPr>
+        <w:spacing w:after="240" w:line="360" w:lineRule="auto"/>
+      </w:pPr>
+      <w:r>
+        <w:rPr>
+          <w:sz w:val="24"/>
+          <w:szCs w:val="24"/>
+        </w:rPr>
+        <w:t>Elevation of privilege is the fermenting of greater access rights upon a normal user, e.g. administrative rights, without due authorization. This risk is partially addressed in SecureVault CLI, as a role field is added to the database to distinguish access levels of users. Moreover, the role-based access enforcement is also intended to be used in the future, and it will be very restrictive in terms of permission and unauthorized privilege escalation.</w:t>
+      </w:r>
+      <w:bookmarkStart w:id="7" w:name="_GoBack"/>
+      <w:bookmarkEnd w:id="7"/>
+      <w:r>
+        <w:rPr>
+          <w:sz w:val="24"/>
+          <w:szCs w:val="24"/>
+        </w:rPr>
+        <w:br/>
+      </w:r>
+    </w:p>
+    <w:p/>
     <w:sectPr>
-      <w:pgSz w:h="15840" w:w="12240" w:orient="portrait"/>
-      <w:pgMar w:bottom="1440" w:top="1440" w:left="1440" w:right="1440" w:header="720" w:footer="720"/>
+      <w:pgSz w:w="12240" w:h="15840"/>
+      <w:pgMar w:top="1440" w:right="1440" w:bottom="1440" w:left="1440" w:header="720" w:footer="720" w:gutter="0"/>
       <w:pgNumType w:start="1"/>
+      <w:cols w:space="720"/>
     </w:sectPr>
   </w:body>
 </w:document>
 </file>
 
 <file path=word/numbering.xml><?xml version="1.0" encoding="utf-8"?>
-<w:numbering xmlns:mc="http://schemas.openxmlformats.org/markup-compatibility/2006" xmlns:o="urn:schemas-microsoft-com:office:office" xmlns:r="http://schemas.openxmlformats.org/officeDocument/2006/relationships" xmlns:m="http://schemas.openxmlformats.org/officeDocument/2006/math" xmlns:v="urn:schemas-microsoft-com:vml" xmlns:wp="http://schemas.openxmlformats.org/drawingml/2006/wordprocessingDrawing" xmlns:w10="urn:schemas-microsoft-com:office:word" xmlns:w="http://schemas.openxmlformats.org/wordprocessingml/2006/main" xmlns:wne="http://schemas.microsoft.com/office/word/2006/wordml" xmlns:sl="http://schemas.openxmlformats.org/schemaLibrary/2006/main" xmlns:a="http://schemas.openxmlformats.org/drawingml/2006/main" xmlns:pic="http://schemas.openxmlformats.org/drawingml/2006/picture" xmlns:c="http://schemas.openxmlformats.org/drawingml/2006/chart" xmlns:lc="http://schemas.openxmlformats.org/drawingml/2006/lockedCanvas" xmlns:dgm="http://schemas.openxmlformats.org/drawingml/2006/diagram" xmlns:wps="http://schemas.microsoft.com/office/word/2010/wordprocessingShape" xmlns:wpg="http://schemas.microsoft.com/office/word/2010/wordprocessingGroup" xmlns:w14="http://schemas.microsoft.com/office/word/2010/wordml" xmlns:w15="http://schemas.microsoft.com/office/word/2012/wordml" xmlns:w16="http://schemas.microsoft.com/office/word/2018/wordml" xmlns:w16cex="http://schemas.microsoft.com/office/word/2018/wordml/cex" xmlns:w16cid="http://schemas.microsoft.com/office/word/2016/wordml/cid" xmlns="http://schemas.microsoft.com/office/tasks/2019/documenttasks" xmlns:cr="http://schemas.microsoft.com/office/comments/2020/reactions">
+<w:numbering xmlns:wpc="http://schemas.microsoft.com/office/word/2010/wordprocessingCanvas" xmlns:mc="http://schemas.openxmlformats.org/markup-compatibility/2006" xmlns:o="urn:schemas-microsoft-com:office:office" xmlns:r="http://schemas.openxmlformats.org/officeDocument/2006/relationships" xmlns:m="http://schemas.openxmlformats.org/officeDocument/2006/math" xmlns:v="urn:schemas-microsoft-com:vml" xmlns:wp14="http://schemas.microsoft.com/office/word/2010/wordprocessingDrawing" xmlns:wp="http://schemas.openxmlformats.org/drawingml/2006/wordprocessingDrawing" xmlns:w10="urn:schemas-microsoft-com:office:word" xmlns:w="http://schemas.openxmlformats.org/wordprocessingml/2006/main" xmlns:w14="http://schemas.microsoft.com/office/word/2010/wordml" xmlns:w15="http://schemas.microsoft.com/office/word/2012/wordml" xmlns:wpg="http://schemas.microsoft.com/office/word/2010/wordprocessingGroup" xmlns:wpi="http://schemas.microsoft.com/office/word/2010/wordprocessingInk" xmlns:wne="http://schemas.microsoft.com/office/word/2006/wordml" xmlns:wps="http://schemas.microsoft.com/office/word/2010/wordprocessingShape" mc:Ignorable="w14 w15 wp14">
+  <w:abstractNum w:abstractNumId="0">
+    <w:nsid w:val="07F61659"/>
+    <w:multiLevelType w:val="multilevel"/>
+    <w:tmpl w:val="30569AF4"/>
+    <w:lvl w:ilvl="0">
+      <w:start w:val="1"/>
+      <w:numFmt w:val="bullet"/>
+      <w:lvlText w:val="●"/>
+      <w:lvlJc w:val="left"/>
+      <w:pPr>
+        <w:ind w:left="720" w:hanging="360"/>
+      </w:pPr>
+      <w:rPr>
+        <w:u w:val="none"/>
+      </w:rPr>
+    </w:lvl>
+    <w:lvl w:ilvl="1">
+      <w:start w:val="1"/>
+      <w:numFmt w:val="bullet"/>
+      <w:lvlText w:val="○"/>
+      <w:lvlJc w:val="left"/>
+      <w:pPr>
+        <w:ind w:left="1440" w:hanging="360"/>
+      </w:pPr>
+      <w:rPr>
+        <w:u w:val="none"/>
+      </w:rPr>
+    </w:lvl>
+    <w:lvl w:ilvl="2">
+      <w:start w:val="1"/>
+      <w:numFmt w:val="bullet"/>
+      <w:lvlText w:val="■"/>
+      <w:lvlJc w:val="left"/>
+      <w:pPr>
+        <w:ind w:left="2160" w:hanging="360"/>
+      </w:pPr>
+      <w:rPr>
+        <w:u w:val="none"/>
+      </w:rPr>
+    </w:lvl>
+    <w:lvl w:ilvl="3">
+      <w:start w:val="1"/>
+      <w:numFmt w:val="bullet"/>
+      <w:lvlText w:val="●"/>
+      <w:lvlJc w:val="left"/>
+      <w:pPr>
+        <w:ind w:left="2880" w:hanging="360"/>
+      </w:pPr>
+      <w:rPr>
+        <w:u w:val="none"/>
+      </w:rPr>
+    </w:lvl>
+    <w:lvl w:ilvl="4">
+      <w:start w:val="1"/>
+      <w:numFmt w:val="bullet"/>
+      <w:lvlText w:val="○"/>
+      <w:lvlJc w:val="left"/>
+      <w:pPr>
+        <w:ind w:left="3600" w:hanging="360"/>
+      </w:pPr>
+      <w:rPr>
+        <w:u w:val="none"/>
+      </w:rPr>
+    </w:lvl>
+    <w:lvl w:ilvl="5">
+      <w:start w:val="1"/>
+      <w:numFmt w:val="bullet"/>
+      <w:lvlText w:val="■"/>
+      <w:lvlJc w:val="left"/>
+      <w:pPr>
+        <w:ind w:left="4320" w:hanging="360"/>
+      </w:pPr>
+      <w:rPr>
+        <w:u w:val="none"/>
+      </w:rPr>
+    </w:lvl>
+    <w:lvl w:ilvl="6">
+      <w:start w:val="1"/>
+      <w:numFmt w:val="bullet"/>
+      <w:lvlText w:val="●"/>
+      <w:lvlJc w:val="left"/>
+      <w:pPr>
+        <w:ind w:left="5040" w:hanging="360"/>
+      </w:pPr>
+      <w:rPr>
+        <w:u w:val="none"/>
+      </w:rPr>
+    </w:lvl>
+    <w:lvl w:ilvl="7">
+      <w:start w:val="1"/>
+      <w:numFmt w:val="bullet"/>
+      <w:lvlText w:val="○"/>
+      <w:lvlJc w:val="left"/>
+      <w:pPr>
+        <w:ind w:left="5760" w:hanging="360"/>
+      </w:pPr>
+      <w:rPr>
+        <w:u w:val="none"/>
+      </w:rPr>
+    </w:lvl>
+    <w:lvl w:ilvl="8">
+      <w:start w:val="1"/>
+      <w:numFmt w:val="bullet"/>
+      <w:lvlText w:val="■"/>
+      <w:lvlJc w:val="left"/>
+      <w:pPr>
+        <w:ind w:left="6480" w:hanging="360"/>
+      </w:pPr>
+      <w:rPr>
+        <w:u w:val="none"/>
+      </w:rPr>
+    </w:lvl>
+  </w:abstractNum>
   <w:abstractNum w:abstractNumId="1">
+    <w:nsid w:val="2C487E56"/>
+    <w:multiLevelType w:val="multilevel"/>
+    <w:tmpl w:val="1784948A"/>
     <w:lvl w:ilvl="0">
       <w:start w:val="1"/>
       <w:numFmt w:val="bullet"/>
@@ -604,6 +719,9 @@
     </w:lvl>
   </w:abstractNum>
   <w:abstractNum w:abstractNumId="2">
+    <w:nsid w:val="2F145A23"/>
+    <w:multiLevelType w:val="multilevel"/>
+    <w:tmpl w:val="56927B74"/>
     <w:lvl w:ilvl="0">
       <w:start w:val="1"/>
       <w:numFmt w:val="bullet"/>
@@ -714,6 +832,9 @@
     </w:lvl>
   </w:abstractNum>
   <w:abstractNum w:abstractNumId="3">
+    <w:nsid w:val="517252FA"/>
+    <w:multiLevelType w:val="multilevel"/>
+    <w:tmpl w:val="F56E34BC"/>
     <w:lvl w:ilvl="0">
       <w:start w:val="1"/>
       <w:numFmt w:val="bullet"/>
@@ -824,6 +945,9 @@
     </w:lvl>
   </w:abstractNum>
   <w:abstractNum w:abstractNumId="4">
+    <w:nsid w:val="571D3869"/>
+    <w:multiLevelType w:val="multilevel"/>
+    <w:tmpl w:val="CA4E9B2A"/>
     <w:lvl w:ilvl="0">
       <w:start w:val="1"/>
       <w:numFmt w:val="bullet"/>
@@ -934,116 +1058,9 @@
     </w:lvl>
   </w:abstractNum>
   <w:abstractNum w:abstractNumId="5">
-    <w:lvl w:ilvl="0">
-      <w:start w:val="1"/>
-      <w:numFmt w:val="bullet"/>
-      <w:lvlText w:val="●"/>
-      <w:lvlJc w:val="left"/>
-      <w:pPr>
-        <w:ind w:left="720" w:hanging="360"/>
-      </w:pPr>
-      <w:rPr>
-        <w:u w:val="none"/>
-      </w:rPr>
-    </w:lvl>
-    <w:lvl w:ilvl="1">
-      <w:start w:val="1"/>
-      <w:numFmt w:val="bullet"/>
-      <w:lvlText w:val="○"/>
-      <w:lvlJc w:val="left"/>
-      <w:pPr>
-        <w:ind w:left="1440" w:hanging="360"/>
-      </w:pPr>
-      <w:rPr>
-        <w:u w:val="none"/>
-      </w:rPr>
-    </w:lvl>
-    <w:lvl w:ilvl="2">
-      <w:start w:val="1"/>
-      <w:numFmt w:val="bullet"/>
-      <w:lvlText w:val="■"/>
-      <w:lvlJc w:val="left"/>
-      <w:pPr>
-        <w:ind w:left="2160" w:hanging="360"/>
-      </w:pPr>
-      <w:rPr>
-        <w:u w:val="none"/>
-      </w:rPr>
-    </w:lvl>
-    <w:lvl w:ilvl="3">
-      <w:start w:val="1"/>
-      <w:numFmt w:val="bullet"/>
-      <w:lvlText w:val="●"/>
-      <w:lvlJc w:val="left"/>
-      <w:pPr>
-        <w:ind w:left="2880" w:hanging="360"/>
-      </w:pPr>
-      <w:rPr>
-        <w:u w:val="none"/>
-      </w:rPr>
-    </w:lvl>
-    <w:lvl w:ilvl="4">
-      <w:start w:val="1"/>
-      <w:numFmt w:val="bullet"/>
-      <w:lvlText w:val="○"/>
-      <w:lvlJc w:val="left"/>
-      <w:pPr>
-        <w:ind w:left="3600" w:hanging="360"/>
-      </w:pPr>
-      <w:rPr>
-        <w:u w:val="none"/>
-      </w:rPr>
-    </w:lvl>
-    <w:lvl w:ilvl="5">
-      <w:start w:val="1"/>
-      <w:numFmt w:val="bullet"/>
-      <w:lvlText w:val="■"/>
-      <w:lvlJc w:val="left"/>
-      <w:pPr>
-        <w:ind w:left="4320" w:hanging="360"/>
-      </w:pPr>
-      <w:rPr>
-        <w:u w:val="none"/>
-      </w:rPr>
-    </w:lvl>
-    <w:lvl w:ilvl="6">
-      <w:start w:val="1"/>
-      <w:numFmt w:val="bullet"/>
-      <w:lvlText w:val="●"/>
-      <w:lvlJc w:val="left"/>
-      <w:pPr>
-        <w:ind w:left="5040" w:hanging="360"/>
-      </w:pPr>
-      <w:rPr>
-        <w:u w:val="none"/>
-      </w:rPr>
-    </w:lvl>
-    <w:lvl w:ilvl="7">
-      <w:start w:val="1"/>
-      <w:numFmt w:val="bullet"/>
-      <w:lvlText w:val="○"/>
-      <w:lvlJc w:val="left"/>
-      <w:pPr>
-        <w:ind w:left="5760" w:hanging="360"/>
-      </w:pPr>
-      <w:rPr>
-        <w:u w:val="none"/>
-      </w:rPr>
-    </w:lvl>
-    <w:lvl w:ilvl="8">
-      <w:start w:val="1"/>
-      <w:numFmt w:val="bullet"/>
-      <w:lvlText w:val="■"/>
-      <w:lvlJc w:val="left"/>
-      <w:pPr>
-        <w:ind w:left="6480" w:hanging="360"/>
-      </w:pPr>
-      <w:rPr>
-        <w:u w:val="none"/>
-      </w:rPr>
-    </w:lvl>
-  </w:abstractNum>
-  <w:abstractNum w:abstractNumId="6">
+    <w:nsid w:val="7CF50955"/>
+    <w:multiLevelType w:val="multilevel"/>
+    <w:tmpl w:val="7FE27942"/>
     <w:lvl w:ilvl="0">
       <w:start w:val="1"/>
       <w:numFmt w:val="bullet"/>
@@ -1154,35 +1171,35 @@
     </w:lvl>
   </w:abstractNum>
   <w:num w:numId="1">
-    <w:abstractNumId w:val="1"/>
+    <w:abstractNumId w:val="4"/>
   </w:num>
   <w:num w:numId="2">
+    <w:abstractNumId w:val="0"/>
+  </w:num>
+  <w:num w:numId="3">
+    <w:abstractNumId w:val="5"/>
+  </w:num>
+  <w:num w:numId="4">
     <w:abstractNumId w:val="2"/>
   </w:num>
-  <w:num w:numId="3">
+  <w:num w:numId="5">
     <w:abstractNumId w:val="3"/>
   </w:num>
-  <w:num w:numId="4">
-    <w:abstractNumId w:val="4"/>
-  </w:num>
-  <w:num w:numId="5">
-    <w:abstractNumId w:val="5"/>
-  </w:num>
   <w:num w:numId="6">
-    <w:abstractNumId w:val="6"/>
+    <w:abstractNumId w:val="1"/>
   </w:num>
 </w:numbering>
 </file>
 
 <file path=word/styles.xml><?xml version="1.0" encoding="utf-8"?>
-<w:styles xmlns:mc="http://schemas.openxmlformats.org/markup-compatibility/2006" xmlns:o="urn:schemas-microsoft-com:office:office" xmlns:r="http://schemas.openxmlformats.org/officeDocument/2006/relationships" xmlns:m="http://schemas.openxmlformats.org/officeDocument/2006/math" xmlns:v="urn:schemas-microsoft-com:vml" xmlns:wp="http://schemas.openxmlformats.org/drawingml/2006/wordprocessingDrawing" xmlns:w10="urn:schemas-microsoft-com:office:word" xmlns:w="http://schemas.openxmlformats.org/wordprocessingml/2006/main" xmlns:wne="http://schemas.microsoft.com/office/word/2006/wordml" xmlns:sl="http://schemas.openxmlformats.org/schemaLibrary/2006/main" xmlns:a="http://schemas.openxmlformats.org/drawingml/2006/main" xmlns:pic="http://schemas.openxmlformats.org/drawingml/2006/picture" xmlns:c="http://schemas.openxmlformats.org/drawingml/2006/chart" xmlns:lc="http://schemas.openxmlformats.org/drawingml/2006/lockedCanvas" xmlns:dgm="http://schemas.openxmlformats.org/drawingml/2006/diagram" xmlns:wps="http://schemas.microsoft.com/office/word/2010/wordprocessingShape" xmlns:wpg="http://schemas.microsoft.com/office/word/2010/wordprocessingGroup" xmlns:w14="http://schemas.microsoft.com/office/word/2010/wordml" xmlns:w15="http://schemas.microsoft.com/office/word/2012/wordml" xmlns:w16="http://schemas.microsoft.com/office/word/2018/wordml" xmlns:w16cex="http://schemas.microsoft.com/office/word/2018/wordml/cex" xmlns:w16cid="http://schemas.microsoft.com/office/word/2016/wordml/cid" xmlns="http://schemas.microsoft.com/office/tasks/2019/documenttasks" xmlns:cr="http://schemas.microsoft.com/office/comments/2020/reactions">
+<w:styles xmlns:mc="http://schemas.openxmlformats.org/markup-compatibility/2006" xmlns:r="http://schemas.openxmlformats.org/officeDocument/2006/relationships" xmlns:w="http://schemas.openxmlformats.org/wordprocessingml/2006/main" xmlns:w14="http://schemas.microsoft.com/office/word/2010/wordml" xmlns:w15="http://schemas.microsoft.com/office/word/2012/wordml" mc:Ignorable="w14 w15">
   <w:docDefaults>
     <w:rPrDefault>
       <w:rPr>
-        <w:rFonts w:ascii="Arial" w:cs="Arial" w:eastAsia="Arial" w:hAnsi="Arial"/>
+        <w:rFonts w:ascii="Arial" w:eastAsia="Arial" w:hAnsi="Arial" w:cs="Arial"/>
         <w:sz w:val="22"/>
         <w:szCs w:val="22"/>
-        <w:lang w:val="en"/>
+        <w:lang w:val="en" w:eastAsia="en-US" w:bidi="ar-SA"/>
       </w:rPr>
     </w:rPrDefault>
     <w:pPrDefault>
@@ -1191,29 +1208,391 @@
       </w:pPr>
     </w:pPrDefault>
   </w:docDefaults>
-  <w:style w:type="table" w:styleId="TableNormal" w:default="1">
-    <w:name w:val="TableNormal"/>
-    <w:tblPr>
-      <w:tblCellMar>
-        <w:top w:w="100.0" w:type="dxa"/>
-        <w:left w:w="100.0" w:type="dxa"/>
-        <w:bottom w:w="100.0" w:type="dxa"/>
-        <w:right w:w="100.0" w:type="dxa"/>
-      </w:tblCellMar>
-    </w:tblPr>
-  </w:style>
-  <w:style w:type="paragraph" w:styleId="Normal" w:default="1">
-    <w:name w:val="normal"/>
+  <w:latentStyles w:defLockedState="0" w:defUIPriority="99" w:defSemiHidden="0" w:defUnhideWhenUsed="0" w:defQFormat="0" w:count="371">
+    <w:lsdException w:name="Normal" w:uiPriority="0" w:qFormat="1"/>
+    <w:lsdException w:name="heading 1" w:uiPriority="9" w:qFormat="1"/>
+    <w:lsdException w:name="heading 2" w:semiHidden="1" w:uiPriority="9" w:unhideWhenUsed="1" w:qFormat="1"/>
+    <w:lsdException w:name="heading 3" w:semiHidden="1" w:uiPriority="9" w:unhideWhenUsed="1" w:qFormat="1"/>
+    <w:lsdException w:name="heading 4" w:semiHidden="1" w:uiPriority="9" w:unhideWhenUsed="1" w:qFormat="1"/>
+    <w:lsdException w:name="heading 5" w:semiHidden="1" w:uiPriority="9" w:unhideWhenUsed="1" w:qFormat="1"/>
+    <w:lsdException w:name="heading 6" w:semiHidden="1" w:uiPriority="9" w:unhideWhenUsed="1" w:qFormat="1"/>
+    <w:lsdException w:name="heading 7" w:semiHidden="1" w:uiPriority="9" w:unhideWhenUsed="1" w:qFormat="1"/>
+    <w:lsdException w:name="heading 8" w:semiHidden="1" w:uiPriority="9" w:unhideWhenUsed="1" w:qFormat="1"/>
+    <w:lsdException w:name="heading 9" w:semiHidden="1" w:uiPriority="9" w:unhideWhenUsed="1" w:qFormat="1"/>
+    <w:lsdException w:name="index 1" w:semiHidden="1" w:unhideWhenUsed="1"/>
+    <w:lsdException w:name="index 2" w:semiHidden="1" w:unhideWhenUsed="1"/>
+    <w:lsdException w:name="index 3" w:semiHidden="1" w:unhideWhenUsed="1"/>
+    <w:lsdException w:name="index 4" w:semiHidden="1" w:unhideWhenUsed="1"/>
+    <w:lsdException w:name="index 5" w:semiHidden="1" w:unhideWhenUsed="1"/>
+    <w:lsdException w:name="index 6" w:semiHidden="1" w:unhideWhenUsed="1"/>
+    <w:lsdException w:name="index 7" w:semiHidden="1" w:unhideWhenUsed="1"/>
+    <w:lsdException w:name="index 8" w:semiHidden="1" w:unhideWhenUsed="1"/>
+    <w:lsdException w:name="index 9" w:semiHidden="1" w:unhideWhenUsed="1"/>
+    <w:lsdException w:name="toc 1" w:semiHidden="1" w:uiPriority="39" w:unhideWhenUsed="1"/>
+    <w:lsdException w:name="toc 2" w:semiHidden="1" w:uiPriority="39" w:unhideWhenUsed="1"/>
+    <w:lsdException w:name="toc 3" w:semiHidden="1" w:uiPriority="39" w:unhideWhenUsed="1"/>
+    <w:lsdException w:name="toc 4" w:semiHidden="1" w:uiPriority="39" w:unhideWhenUsed="1"/>
+    <w:lsdException w:name="toc 5" w:semiHidden="1" w:uiPriority="39" w:unhideWhenUsed="1"/>
+    <w:lsdException w:name="toc 6" w:semiHidden="1" w:uiPriority="39" w:unhideWhenUsed="1"/>
+    <w:lsdException w:name="toc 7" w:semiHidden="1" w:uiPriority="39" w:unhideWhenUsed="1"/>
+    <w:lsdException w:name="toc 8" w:semiHidden="1" w:uiPriority="39" w:unhideWhenUsed="1"/>
+    <w:lsdException w:name="toc 9" w:semiHidden="1" w:uiPriority="39" w:unhideWhenUsed="1"/>
+    <w:lsdException w:name="Normal Indent" w:semiHidden="1" w:unhideWhenUsed="1"/>
+    <w:lsdException w:name="footnote text" w:semiHidden="1" w:unhideWhenUsed="1"/>
+    <w:lsdException w:name="annotation text" w:semiHidden="1" w:unhideWhenUsed="1"/>
+    <w:lsdException w:name="header" w:semiHidden="1" w:unhideWhenUsed="1"/>
+    <w:lsdException w:name="footer" w:semiHidden="1" w:unhideWhenUsed="1"/>
+    <w:lsdException w:name="index heading" w:semiHidden="1" w:unhideWhenUsed="1"/>
+    <w:lsdException w:name="caption" w:semiHidden="1" w:uiPriority="35" w:unhideWhenUsed="1" w:qFormat="1"/>
+    <w:lsdException w:name="table of figures" w:semiHidden="1" w:unhideWhenUsed="1"/>
+    <w:lsdException w:name="envelope address" w:semiHidden="1" w:unhideWhenUsed="1"/>
+    <w:lsdException w:name="envelope return" w:semiHidden="1" w:unhideWhenUsed="1"/>
+    <w:lsdException w:name="footnote reference" w:semiHidden="1" w:unhideWhenUsed="1"/>
+    <w:lsdException w:name="annotation reference" w:semiHidden="1" w:unhideWhenUsed="1"/>
+    <w:lsdException w:name="line number" w:semiHidden="1" w:unhideWhenUsed="1"/>
+    <w:lsdException w:name="page number" w:semiHidden="1" w:unhideWhenUsed="1"/>
+    <w:lsdException w:name="endnote reference" w:semiHidden="1" w:unhideWhenUsed="1"/>
+    <w:lsdException w:name="endnote text" w:semiHidden="1" w:unhideWhenUsed="1"/>
+    <w:lsdException w:name="table of authorities" w:semiHidden="1" w:unhideWhenUsed="1"/>
+    <w:lsdException w:name="macro" w:semiHidden="1" w:unhideWhenUsed="1"/>
+    <w:lsdException w:name="toa heading" w:semiHidden="1" w:unhideWhenUsed="1"/>
+    <w:lsdException w:name="List" w:semiHidden="1" w:unhideWhenUsed="1"/>
+    <w:lsdException w:name="List Bullet" w:semiHidden="1" w:unhideWhenUsed="1"/>
+    <w:lsdException w:name="List Number" w:semiHidden="1" w:unhideWhenUsed="1"/>
+    <w:lsdException w:name="List 2" w:semiHidden="1" w:unhideWhenUsed="1"/>
+    <w:lsdException w:name="List 3" w:semiHidden="1" w:unhideWhenUsed="1"/>
+    <w:lsdException w:name="List 4" w:semiHidden="1" w:unhideWhenUsed="1"/>
+    <w:lsdException w:name="List 5" w:semiHidden="1" w:unhideWhenUsed="1"/>
+    <w:lsdException w:name="List Bullet 2" w:semiHidden="1" w:unhideWhenUsed="1"/>
+    <w:lsdException w:name="List Bullet 3" w:semiHidden="1" w:unhideWhenUsed="1"/>
+    <w:lsdException w:name="List Bullet 4" w:semiHidden="1" w:unhideWhenUsed="1"/>
+    <w:lsdException w:name="List Bullet 5" w:semiHidden="1" w:unhideWhenUsed="1"/>
+    <w:lsdException w:name="List Number 2" w:semiHidden="1" w:unhideWhenUsed="1"/>
+    <w:lsdException w:name="List Number 3" w:semiHidden="1" w:unhideWhenUsed="1"/>
+    <w:lsdException w:name="List Number 4" w:semiHidden="1" w:unhideWhenUsed="1"/>
+    <w:lsdException w:name="List Number 5" w:semiHidden="1" w:unhideWhenUsed="1"/>
+    <w:lsdException w:name="Title" w:uiPriority="10" w:qFormat="1"/>
+    <w:lsdException w:name="Closing" w:semiHidden="1" w:unhideWhenUsed="1"/>
+    <w:lsdException w:name="Signature" w:semiHidden="1" w:unhideWhenUsed="1"/>
+    <w:lsdException w:name="Default Paragraph Font" w:semiHidden="1" w:uiPriority="1" w:unhideWhenUsed="1"/>
+    <w:lsdException w:name="Body Text" w:semiHidden="1" w:unhideWhenUsed="1"/>
+    <w:lsdException w:name="Body Text Indent" w:semiHidden="1" w:unhideWhenUsed="1"/>
+    <w:lsdException w:name="List Continue" w:semiHidden="1" w:unhideWhenUsed="1"/>
+    <w:lsdException w:name="List Continue 2" w:semiHidden="1" w:unhideWhenUsed="1"/>
+    <w:lsdException w:name="List Continue 3" w:semiHidden="1" w:unhideWhenUsed="1"/>
+    <w:lsdException w:name="List Continue 4" w:semiHidden="1" w:unhideWhenUsed="1"/>
+    <w:lsdException w:name="List Continue 5" w:semiHidden="1" w:unhideWhenUsed="1"/>
+    <w:lsdException w:name="Message Header" w:semiHidden="1" w:unhideWhenUsed="1"/>
+    <w:lsdException w:name="Subtitle" w:uiPriority="11" w:qFormat="1"/>
+    <w:lsdException w:name="Salutation" w:semiHidden="1" w:unhideWhenUsed="1"/>
+    <w:lsdException w:name="Date" w:semiHidden="1" w:unhideWhenUsed="1"/>
+    <w:lsdException w:name="Body Text First Indent" w:semiHidden="1" w:unhideWhenUsed="1"/>
+    <w:lsdException w:name="Body Text First Indent 2" w:semiHidden="1" w:unhideWhenUsed="1"/>
+    <w:lsdException w:name="Note Heading" w:semiHidden="1" w:unhideWhenUsed="1"/>
+    <w:lsdException w:name="Body Text 2" w:semiHidden="1" w:unhideWhenUsed="1"/>
+    <w:lsdException w:name="Body Text 3" w:semiHidden="1" w:unhideWhenUsed="1"/>
+    <w:lsdException w:name="Body Text Indent 2" w:semiHidden="1" w:unhideWhenUsed="1"/>
+    <w:lsdException w:name="Body Text Indent 3" w:semiHidden="1" w:unhideWhenUsed="1"/>
+    <w:lsdException w:name="Block Text" w:semiHidden="1" w:unhideWhenUsed="1"/>
+    <w:lsdException w:name="Hyperlink" w:semiHidden="1" w:unhideWhenUsed="1"/>
+    <w:lsdException w:name="FollowedHyperlink" w:semiHidden="1" w:unhideWhenUsed="1"/>
+    <w:lsdException w:name="Strong" w:uiPriority="22" w:qFormat="1"/>
+    <w:lsdException w:name="Emphasis" w:uiPriority="20" w:qFormat="1"/>
+    <w:lsdException w:name="Document Map" w:semiHidden="1" w:unhideWhenUsed="1"/>
+    <w:lsdException w:name="Plain Text" w:semiHidden="1" w:unhideWhenUsed="1"/>
+    <w:lsdException w:name="E-mail Signature" w:semiHidden="1" w:unhideWhenUsed="1"/>
+    <w:lsdException w:name="HTML Top of Form" w:semiHidden="1" w:unhideWhenUsed="1"/>
+    <w:lsdException w:name="HTML Bottom of Form" w:semiHidden="1" w:unhideWhenUsed="1"/>
+    <w:lsdException w:name="Normal (Web)" w:semiHidden="1" w:unhideWhenUsed="1"/>
+    <w:lsdException w:name="HTML Acronym" w:semiHidden="1" w:unhideWhenUsed="1"/>
+    <w:lsdException w:name="HTML Address" w:semiHidden="1" w:unhideWhenUsed="1"/>
+    <w:lsdException w:name="HTML Cite" w:semiHidden="1" w:unhideWhenUsed="1"/>
+    <w:lsdException w:name="HTML Code" w:semiHidden="1" w:unhideWhenUsed="1"/>
+    <w:lsdException w:name="HTML Definition" w:semiHidden="1" w:unhideWhenUsed="1"/>
+    <w:lsdException w:name="HTML Keyboard" w:semiHidden="1" w:unhideWhenUsed="1"/>
+    <w:lsdException w:name="HTML Preformatted" w:semiHidden="1" w:unhideWhenUsed="1"/>
+    <w:lsdException w:name="HTML Sample" w:semiHidden="1" w:unhideWhenUsed="1"/>
+    <w:lsdException w:name="HTML Typewriter" w:semiHidden="1" w:unhideWhenUsed="1"/>
+    <w:lsdException w:name="HTML Variable" w:semiHidden="1" w:unhideWhenUsed="1"/>
+    <w:lsdException w:name="Normal Table" w:semiHidden="1" w:unhideWhenUsed="1"/>
+    <w:lsdException w:name="annotation subject" w:semiHidden="1" w:unhideWhenUsed="1"/>
+    <w:lsdException w:name="No List" w:semiHidden="1" w:unhideWhenUsed="1"/>
+    <w:lsdException w:name="Outline List 1" w:semiHidden="1" w:unhideWhenUsed="1"/>
+    <w:lsdException w:name="Outline List 2" w:semiHidden="1" w:unhideWhenUsed="1"/>
+    <w:lsdException w:name="Outline List 3" w:semiHidden="1" w:unhideWhenUsed="1"/>
+    <w:lsdException w:name="Table Simple 1" w:semiHidden="1" w:unhideWhenUsed="1"/>
+    <w:lsdException w:name="Table Simple 2" w:semiHidden="1" w:unhideWhenUsed="1"/>
+    <w:lsdException w:name="Table Simple 3" w:semiHidden="1" w:unhideWhenUsed="1"/>
+    <w:lsdException w:name="Table Classic 1" w:semiHidden="1" w:unhideWhenUsed="1"/>
+    <w:lsdException w:name="Table Classic 2" w:semiHidden="1" w:unhideWhenUsed="1"/>
+    <w:lsdException w:name="Table Classic 3" w:semiHidden="1" w:unhideWhenUsed="1"/>
+    <w:lsdException w:name="Table Classic 4" w:semiHidden="1" w:unhideWhenUsed="1"/>
+    <w:lsdException w:name="Table Colorful 1" w:semiHidden="1" w:unhideWhenUsed="1"/>
+    <w:lsdException w:name="Table Colorful 2" w:semiHidden="1" w:unhideWhenUsed="1"/>
+    <w:lsdException w:name="Table Colorful 3" w:semiHidden="1" w:unhideWhenUsed="1"/>
+    <w:lsdException w:name="Table Columns 1" w:semiHidden="1" w:unhideWhenUsed="1"/>
+    <w:lsdException w:name="Table Columns 2" w:semiHidden="1" w:unhideWhenUsed="1"/>
+    <w:lsdException w:name="Table Columns 3" w:semiHidden="1" w:unhideWhenUsed="1"/>
+    <w:lsdException w:name="Table Columns 4" w:semiHidden="1" w:unhideWhenUsed="1"/>
+    <w:lsdException w:name="Table Columns 5" w:semiHidden="1" w:unhideWhenUsed="1"/>
+    <w:lsdException w:name="Table Grid 1" w:semiHidden="1" w:unhideWhenUsed="1"/>
+    <w:lsdException w:name="Table Grid 2" w:semiHidden="1" w:unhideWhenUsed="1"/>
+    <w:lsdException w:name="Table Grid 3" w:semiHidden="1" w:unhideWhenUsed="1"/>
+    <w:lsdException w:name="Table Grid 4" w:semiHidden="1" w:unhideWhenUsed="1"/>
+    <w:lsdException w:name="Table Grid 5" w:semiHidden="1" w:unhideWhenUsed="1"/>
+    <w:lsdException w:name="Table Grid 6" w:semiHidden="1" w:unhideWhenUsed="1"/>
+    <w:lsdException w:name="Table Grid 7" w:semiHidden="1" w:unhideWhenUsed="1"/>
+    <w:lsdException w:name="Table Grid 8" w:semiHidden="1" w:unhideWhenUsed="1"/>
+    <w:lsdException w:name="Table List 1" w:semiHidden="1" w:unhideWhenUsed="1"/>
+    <w:lsdException w:name="Table List 2" w:semiHidden="1" w:unhideWhenUsed="1"/>
+    <w:lsdException w:name="Table List 3" w:semiHidden="1" w:unhideWhenUsed="1"/>
+    <w:lsdException w:name="Table List 4" w:semiHidden="1" w:unhideWhenUsed="1"/>
+    <w:lsdException w:name="Table List 5" w:semiHidden="1" w:unhideWhenUsed="1"/>
+    <w:lsdException w:name="Table List 6" w:semiHidden="1" w:unhideWhenUsed="1"/>
+    <w:lsdException w:name="Table List 7" w:semiHidden="1" w:unhideWhenUsed="1"/>
+    <w:lsdException w:name="Table List 8" w:semiHidden="1" w:unhideWhenUsed="1"/>
+    <w:lsdException w:name="Table 3D effects 1" w:semiHidden="1" w:unhideWhenUsed="1"/>
+    <w:lsdException w:name="Table 3D effects 2" w:semiHidden="1" w:unhideWhenUsed="1"/>
+    <w:lsdException w:name="Table 3D effects 3" w:semiHidden="1" w:unhideWhenUsed="1"/>
+    <w:lsdException w:name="Table Contemporary" w:semiHidden="1" w:unhideWhenUsed="1"/>
+    <w:lsdException w:name="Table Elegant" w:semiHidden="1" w:unhideWhenUsed="1"/>
+    <w:lsdException w:name="Table Professional" w:semiHidden="1" w:unhideWhenUsed="1"/>
+    <w:lsdException w:name="Table Subtle 1" w:semiHidden="1" w:unhideWhenUsed="1"/>
+    <w:lsdException w:name="Table Subtle 2" w:semiHidden="1" w:unhideWhenUsed="1"/>
+    <w:lsdException w:name="Table Web 1" w:semiHidden="1" w:unhideWhenUsed="1"/>
+    <w:lsdException w:name="Table Web 2" w:semiHidden="1" w:unhideWhenUsed="1"/>
+    <w:lsdException w:name="Table Web 3" w:semiHidden="1" w:unhideWhenUsed="1"/>
+    <w:lsdException w:name="Balloon Text" w:semiHidden="1" w:unhideWhenUsed="1"/>
+    <w:lsdException w:name="Table Grid" w:uiPriority="39"/>
+    <w:lsdException w:name="Table Theme" w:semiHidden="1" w:unhideWhenUsed="1"/>
+    <w:lsdException w:name="Placeholder Text" w:semiHidden="1"/>
+    <w:lsdException w:name="No Spacing" w:uiPriority="1" w:qFormat="1"/>
+    <w:lsdException w:name="Light Shading" w:uiPriority="60"/>
+    <w:lsdException w:name="Light List" w:uiPriority="61"/>
+    <w:lsdException w:name="Light Grid" w:uiPriority="62"/>
+    <w:lsdException w:name="Medium Shading 1" w:uiPriority="63"/>
+    <w:lsdException w:name="Medium Shading 2" w:uiPriority="64"/>
+    <w:lsdException w:name="Medium List 1" w:uiPriority="65"/>
+    <w:lsdException w:name="Medium List 2" w:uiPriority="66"/>
+    <w:lsdException w:name="Medium Grid 1" w:uiPriority="67"/>
+    <w:lsdException w:name="Medium Grid 2" w:uiPriority="68"/>
+    <w:lsdException w:name="Medium Grid 3" w:uiPriority="69"/>
+    <w:lsdException w:name="Dark List" w:uiPriority="70"/>
+    <w:lsdException w:name="Colorful Shading" w:uiPriority="71"/>
+    <w:lsdException w:name="Colorful List" w:uiPriority="72"/>
+    <w:lsdException w:name="Colorful Grid" w:uiPriority="73"/>
+    <w:lsdException w:name="Light Shading Accent 1" w:uiPriority="60"/>
+    <w:lsdException w:name="Light List Accent 1" w:uiPriority="61"/>
+    <w:lsdException w:name="Light Grid Accent 1" w:uiPriority="62"/>
+    <w:lsdException w:name="Medium Shading 1 Accent 1" w:uiPriority="63"/>
+    <w:lsdException w:name="Medium Shading 2 Accent 1" w:uiPriority="64"/>
+    <w:lsdException w:name="Medium List 1 Accent 1" w:uiPriority="65"/>
+    <w:lsdException w:name="Revision" w:semiHidden="1"/>
+    <w:lsdException w:name="List Paragraph" w:uiPriority="34" w:qFormat="1"/>
+    <w:lsdException w:name="Quote" w:uiPriority="29" w:qFormat="1"/>
+    <w:lsdException w:name="Intense Quote" w:uiPriority="30" w:qFormat="1"/>
+    <w:lsdException w:name="Medium List 2 Accent 1" w:uiPriority="66"/>
+    <w:lsdException w:name="Medium Grid 1 Accent 1" w:uiPriority="67"/>
+    <w:lsdException w:name="Medium Grid 2 Accent 1" w:uiPriority="68"/>
+    <w:lsdException w:name="Medium Grid 3 Accent 1" w:uiPriority="69"/>
+    <w:lsdException w:name="Dark List Accent 1" w:uiPriority="70"/>
+    <w:lsdException w:name="Colorful Shading Accent 1" w:uiPriority="71"/>
+    <w:lsdException w:name="Colorful List Accent 1" w:uiPriority="72"/>
+    <w:lsdException w:name="Colorful Grid Accent 1" w:uiPriority="73"/>
+    <w:lsdException w:name="Light Shading Accent 2" w:uiPriority="60"/>
+    <w:lsdException w:name="Light List Accent 2" w:uiPriority="61"/>
+    <w:lsdException w:name="Light Grid Accent 2" w:uiPriority="62"/>
+    <w:lsdException w:name="Medium Shading 1 Accent 2" w:uiPriority="63"/>
+    <w:lsdException w:name="Medium Shading 2 Accent 2" w:uiPriority="64"/>
+    <w:lsdException w:name="Medium List 1 Accent 2" w:uiPriority="65"/>
+    <w:lsdException w:name="Medium List 2 Accent 2" w:uiPriority="66"/>
+    <w:lsdException w:name="Medium Grid 1 Accent 2" w:uiPriority="67"/>
+    <w:lsdException w:name="Medium Grid 2 Accent 2" w:uiPriority="68"/>
+    <w:lsdException w:name="Medium Grid 3 Accent 2" w:uiPriority="69"/>
+    <w:lsdException w:name="Dark List Accent 2" w:uiPriority="70"/>
+    <w:lsdException w:name="Colorful Shading Accent 2" w:uiPriority="71"/>
+    <w:lsdException w:name="Colorful List Accent 2" w:uiPriority="72"/>
+    <w:lsdException w:name="Colorful Grid Accent 2" w:uiPriority="73"/>
+    <w:lsdException w:name="Light Shading Accent 3" w:uiPriority="60"/>
+    <w:lsdException w:name="Light List Accent 3" w:uiPriority="61"/>
+    <w:lsdException w:name="Light Grid Accent 3" w:uiPriority="62"/>
+    <w:lsdException w:name="Medium Shading 1 Accent 3" w:uiPriority="63"/>
+    <w:lsdException w:name="Medium Shading 2 Accent 3" w:uiPriority="64"/>
+    <w:lsdException w:name="Medium List 1 Accent 3" w:uiPriority="65"/>
+    <w:lsdException w:name="Medium List 2 Accent 3" w:uiPriority="66"/>
+    <w:lsdException w:name="Medium Grid 1 Accent 3" w:uiPriority="67"/>
+    <w:lsdException w:name="Medium Grid 2 Accent 3" w:uiPriority="68"/>
+    <w:lsdException w:name="Medium Grid 3 Accent 3" w:uiPriority="69"/>
+    <w:lsdException w:name="Dark List Accent 3" w:uiPriority="70"/>
+    <w:lsdException w:name="Colorful Shading Accent 3" w:uiPriority="71"/>
+    <w:lsdException w:name="Colorful List Accent 3" w:uiPriority="72"/>
+    <w:lsdException w:name="Colorful Grid Accent 3" w:uiPriority="73"/>
+    <w:lsdException w:name="Light Shading Accent 4" w:uiPriority="60"/>
+    <w:lsdException w:name="Light List Accent 4" w:uiPriority="61"/>
+    <w:lsdException w:name="Light Grid Accent 4" w:uiPriority="62"/>
+    <w:lsdException w:name="Medium Shading 1 Accent 4" w:uiPriority="63"/>
+    <w:lsdException w:name="Medium Shading 2 Accent 4" w:uiPriority="64"/>
+    <w:lsdException w:name="Medium List 1 Accent 4" w:uiPriority="65"/>
+    <w:lsdException w:name="Medium List 2 Accent 4" w:uiPriority="66"/>
+    <w:lsdException w:name="Medium Grid 1 Accent 4" w:uiPriority="67"/>
+    <w:lsdException w:name="Medium Grid 2 Accent 4" w:uiPriority="68"/>
+    <w:lsdException w:name="Medium Grid 3 Accent 4" w:uiPriority="69"/>
+    <w:lsdException w:name="Dark List Accent 4" w:uiPriority="70"/>
+    <w:lsdException w:name="Colorful Shading Accent 4" w:uiPriority="71"/>
+    <w:lsdException w:name="Colorful List Accent 4" w:uiPriority="72"/>
+    <w:lsdException w:name="Colorful Grid Accent 4" w:uiPriority="73"/>
+    <w:lsdException w:name="Light Shading Accent 5" w:uiPriority="60"/>
+    <w:lsdException w:name="Light List Accent 5" w:uiPriority="61"/>
+    <w:lsdException w:name="Light Grid Accent 5" w:uiPriority="62"/>
+    <w:lsdException w:name="Medium Shading 1 Accent 5" w:uiPriority="63"/>
+    <w:lsdException w:name="Medium Shading 2 Accent 5" w:uiPriority="64"/>
+    <w:lsdException w:name="Medium List 1 Accent 5" w:uiPriority="65"/>
+    <w:lsdException w:name="Medium List 2 Accent 5" w:uiPriority="66"/>
+    <w:lsdException w:name="Medium Grid 1 Accent 5" w:uiPriority="67"/>
+    <w:lsdException w:name="Medium Grid 2 Accent 5" w:uiPriority="68"/>
+    <w:lsdException w:name="Medium Grid 3 Accent 5" w:uiPriority="69"/>
+    <w:lsdException w:name="Dark List Accent 5" w:uiPriority="70"/>
+    <w:lsdException w:name="Colorful Shading Accent 5" w:uiPriority="71"/>
+    <w:lsdException w:name="Colorful List Accent 5" w:uiPriority="72"/>
+    <w:lsdException w:name="Colorful Grid Accent 5" w:uiPriority="73"/>
+    <w:lsdException w:name="Light Shading Accent 6" w:uiPriority="60"/>
+    <w:lsdException w:name="Light List Accent 6" w:uiPriority="61"/>
+    <w:lsdException w:name="Light Grid Accent 6" w:uiPriority="62"/>
+    <w:lsdException w:name="Medium Shading 1 Accent 6" w:uiPriority="63"/>
+    <w:lsdException w:name="Medium Shading 2 Accent 6" w:uiPriority="64"/>
+    <w:lsdException w:name="Medium List 1 Accent 6" w:uiPriority="65"/>
+    <w:lsdException w:name="Medium List 2 Accent 6" w:uiPriority="66"/>
+    <w:lsdException w:name="Medium Grid 1 Accent 6" w:uiPriority="67"/>
+    <w:lsdException w:name="Medium Grid 2 Accent 6" w:uiPriority="68"/>
+    <w:lsdException w:name="Medium Grid 3 Accent 6" w:uiPriority="69"/>
+    <w:lsdException w:name="Dark List Accent 6" w:uiPriority="70"/>
+    <w:lsdException w:name="Colorful Shading Accent 6" w:uiPriority="71"/>
+    <w:lsdException w:name="Colorful List Accent 6" w:uiPriority="72"/>
+    <w:lsdException w:name="Colorful Grid Accent 6" w:uiPriority="73"/>
+    <w:lsdException w:name="Subtle Emphasis" w:uiPriority="19" w:qFormat="1"/>
+    <w:lsdException w:name="Intense Emphasis" w:uiPriority="21" w:qFormat="1"/>
+    <w:lsdException w:name="Subtle Reference" w:uiPriority="31" w:qFormat="1"/>
+    <w:lsdException w:name="Intense Reference" w:uiPriority="32" w:qFormat="1"/>
+    <w:lsdException w:name="Book Title" w:uiPriority="33" w:qFormat="1"/>
+    <w:lsdException w:name="Bibliography" w:semiHidden="1" w:uiPriority="37" w:unhideWhenUsed="1"/>
+    <w:lsdException w:name="TOC Heading" w:semiHidden="1" w:uiPriority="39" w:unhideWhenUsed="1" w:qFormat="1"/>
+    <w:lsdException w:name="Plain Table 1" w:uiPriority="41"/>
+    <w:lsdException w:name="Plain Table 2" w:uiPriority="42"/>
+    <w:lsdException w:name="Plain Table 3" w:uiPriority="43"/>
+    <w:lsdException w:name="Plain Table 4" w:uiPriority="44"/>
+    <w:lsdException w:name="Plain Table 5" w:uiPriority="45"/>
+    <w:lsdException w:name="Grid Table Light" w:uiPriority="40"/>
+    <w:lsdException w:name="Grid Table 1 Light" w:uiPriority="46"/>
+    <w:lsdException w:name="Grid Table 2" w:uiPriority="47"/>
+    <w:lsdException w:name="Grid Table 3" w:uiPriority="48"/>
+    <w:lsdException w:name="Grid Table 4" w:uiPriority="49"/>
+    <w:lsdException w:name="Grid Table 5 Dark" w:uiPriority="50"/>
+    <w:lsdException w:name="Grid Table 6 Colorful" w:uiPriority="51"/>
+    <w:lsdException w:name="Grid Table 7 Colorful" w:uiPriority="52"/>
+    <w:lsdException w:name="Grid Table 1 Light Accent 1" w:uiPriority="46"/>
+    <w:lsdException w:name="Grid Table 2 Accent 1" w:uiPriority="47"/>
+    <w:lsdException w:name="Grid Table 3 Accent 1" w:uiPriority="48"/>
+    <w:lsdException w:name="Grid Table 4 Accent 1" w:uiPriority="49"/>
+    <w:lsdException w:name="Grid Table 5 Dark Accent 1" w:uiPriority="50"/>
+    <w:lsdException w:name="Grid Table 6 Colorful Accent 1" w:uiPriority="51"/>
+    <w:lsdException w:name="Grid Table 7 Colorful Accent 1" w:uiPriority="52"/>
+    <w:lsdException w:name="Grid Table 1 Light Accent 2" w:uiPriority="46"/>
+    <w:lsdException w:name="Grid Table 2 Accent 2" w:uiPriority="47"/>
+    <w:lsdException w:name="Grid Table 3 Accent 2" w:uiPriority="48"/>
+    <w:lsdException w:name="Grid Table 4 Accent 2" w:uiPriority="49"/>
+    <w:lsdException w:name="Grid Table 5 Dark Accent 2" w:uiPriority="50"/>
+    <w:lsdException w:name="Grid Table 6 Colorful Accent 2" w:uiPriority="51"/>
+    <w:lsdException w:name="Grid Table 7 Colorful Accent 2" w:uiPriority="52"/>
+    <w:lsdException w:name="Grid Table 1 Light Accent 3" w:uiPriority="46"/>
+    <w:lsdException w:name="Grid Table 2 Accent 3" w:uiPriority="47"/>
+    <w:lsdException w:name="Grid Table 3 Accent 3" w:uiPriority="48"/>
+    <w:lsdException w:name="Grid Table 4 Accent 3" w:uiPriority="49"/>
+    <w:lsdException w:name="Grid Table 5 Dark Accent 3" w:uiPriority="50"/>
+    <w:lsdException w:name="Grid Table 6 Colorful Accent 3" w:uiPriority="51"/>
+    <w:lsdException w:name="Grid Table 7 Colorful Accent 3" w:uiPriority="52"/>
+    <w:lsdException w:name="Grid Table 1 Light Accent 4" w:uiPriority="46"/>
+    <w:lsdException w:name="Grid Table 2 Accent 4" w:uiPriority="47"/>
+    <w:lsdException w:name="Grid Table 3 Accent 4" w:uiPriority="48"/>
+    <w:lsdException w:name="Grid Table 4 Accent 4" w:uiPriority="49"/>
+    <w:lsdException w:name="Grid Table 5 Dark Accent 4" w:uiPriority="50"/>
+    <w:lsdException w:name="Grid Table 6 Colorful Accent 4" w:uiPriority="51"/>
+    <w:lsdException w:name="Grid Table 7 Colorful Accent 4" w:uiPriority="52"/>
+    <w:lsdException w:name="Grid Table 1 Light Accent 5" w:uiPriority="46"/>
+    <w:lsdException w:name="Grid Table 2 Accent 5" w:uiPriority="47"/>
+    <w:lsdException w:name="Grid Table 3 Accent 5" w:uiPriority="48"/>
+    <w:lsdException w:name="Grid Table 4 Accent 5" w:uiPriority="49"/>
+    <w:lsdException w:name="Grid Table 5 Dark Accent 5" w:uiPriority="50"/>
+    <w:lsdException w:name="Grid Table 6 Colorful Accent 5" w:uiPriority="51"/>
+    <w:lsdException w:name="Grid Table 7 Colorful Accent 5" w:uiPriority="52"/>
+    <w:lsdException w:name="Grid Table 1 Light Accent 6" w:uiPriority="46"/>
+    <w:lsdException w:name="Grid Table 2 Accent 6" w:uiPriority="47"/>
+    <w:lsdException w:name="Grid Table 3 Accent 6" w:uiPriority="48"/>
+    <w:lsdException w:name="Grid Table 4 Accent 6" w:uiPriority="49"/>
+    <w:lsdException w:name="Grid Table 5 Dark Accent 6" w:uiPriority="50"/>
+    <w:lsdException w:name="Grid Table 6 Colorful Accent 6" w:uiPriority="51"/>
+    <w:lsdException w:name="Grid Table 7 Colorful Accent 6" w:uiPriority="52"/>
+    <w:lsdException w:name="List Table 1 Light" w:uiPriority="46"/>
+    <w:lsdException w:name="List Table 2" w:uiPriority="47"/>
+    <w:lsdException w:name="List Table 3" w:uiPriority="48"/>
+    <w:lsdException w:name="List Table 4" w:uiPriority="49"/>
+    <w:lsdException w:name="List Table 5 Dark" w:uiPriority="50"/>
+    <w:lsdException w:name="List Table 6 Colorful" w:uiPriority="51"/>
+    <w:lsdException w:name="List Table 7 Colorful" w:uiPriority="52"/>
+    <w:lsdException w:name="List Table 1 Light Accent 1" w:uiPriority="46"/>
+    <w:lsdException w:name="List Table 2 Accent 1" w:uiPriority="47"/>
+    <w:lsdException w:name="List Table 3 Accent 1" w:uiPriority="48"/>
+    <w:lsdException w:name="List Table 4 Accent 1" w:uiPriority="49"/>
+    <w:lsdException w:name="List Table 5 Dark Accent 1" w:uiPriority="50"/>
+    <w:lsdException w:name="List Table 6 Colorful Accent 1" w:uiPriority="51"/>
+    <w:lsdException w:name="List Table 7 Colorful Accent 1" w:uiPriority="52"/>
+    <w:lsdException w:name="List Table 1 Light Accent 2" w:uiPriority="46"/>
+    <w:lsdException w:name="List Table 2 Accent 2" w:uiPriority="47"/>
+    <w:lsdException w:name="List Table 3 Accent 2" w:uiPriority="48"/>
+    <w:lsdException w:name="List Table 4 Accent 2" w:uiPriority="49"/>
+    <w:lsdException w:name="List Table 5 Dark Accent 2" w:uiPriority="50"/>
+    <w:lsdException w:name="List Table 6 Colorful Accent 2" w:uiPriority="51"/>
+    <w:lsdException w:name="List Table 7 Colorful Accent 2" w:uiPriority="52"/>
+    <w:lsdException w:name="List Table 1 Light Accent 3" w:uiPriority="46"/>
+    <w:lsdException w:name="List Table 2 Accent 3" w:uiPriority="47"/>
+    <w:lsdException w:name="List Table 3 Accent 3" w:uiPriority="48"/>
+    <w:lsdException w:name="List Table 4 Accent 3" w:uiPriority="49"/>
+    <w:lsdException w:name="List Table 5 Dark Accent 3" w:uiPriority="50"/>
+    <w:lsdException w:name="List Table 6 Colorful Accent 3" w:uiPriority="51"/>
+    <w:lsdException w:name="List Table 7 Colorful Accent 3" w:uiPriority="52"/>
+    <w:lsdException w:name="List Table 1 Light Accent 4" w:uiPriority="46"/>
+    <w:lsdException w:name="List Table 2 Accent 4" w:uiPriority="47"/>
+    <w:lsdException w:name="List Table 3 Accent 4" w:uiPriority="48"/>
+    <w:lsdException w:name="List Table 4 Accent 4" w:uiPriority="49"/>
+    <w:lsdException w:name="List Table 5 Dark Accent 4" w:uiPriority="50"/>
+    <w:lsdException w:name="List Table 6 Colorful Accent 4" w:uiPriority="51"/>
+    <w:lsdException w:name="List Table 7 Colorful Accent 4" w:uiPriority="52"/>
+    <w:lsdException w:name="List Table 1 Light Accent 5" w:uiPriority="46"/>
+    <w:lsdException w:name="List Table 2 Accent 5" w:uiPriority="47"/>
+    <w:lsdException w:name="List Table 3 Accent 5" w:uiPriority="48"/>
+    <w:lsdException w:name="List Table 4 Accent 5" w:uiPriority="49"/>
+    <w:lsdException w:name="List Table 5 Dark Accent 5" w:uiPriority="50"/>
+    <w:lsdException w:name="List Table 6 Colorful Accent 5" w:uiPriority="51"/>
+    <w:lsdException w:name="List Table 7 Colorful Accent 5" w:uiPriority="52"/>
+    <w:lsdException w:name="List Table 1 Light Accent 6" w:uiPriority="46"/>
+    <w:lsdException w:name="List Table 2 Accent 6" w:uiPriority="47"/>
+    <w:lsdException w:name="List Table 3 Accent 6" w:uiPriority="48"/>
+    <w:lsdException w:name="List Table 4 Accent 6" w:uiPriority="49"/>
+    <w:lsdException w:name="List Table 5 Dark Accent 6" w:uiPriority="50"/>
+    <w:lsdException w:name="List Table 6 Colorful Accent 6" w:uiPriority="51"/>
+    <w:lsdException w:name="List Table 7 Colorful Accent 6" w:uiPriority="52"/>
+  </w:latentStyles>
+  <w:style w:type="paragraph" w:default="1" w:styleId="Normal">
+    <w:name w:val="Normal"/>
   </w:style>
   <w:style w:type="paragraph" w:styleId="Heading1">
     <w:name w:val="heading 1"/>
     <w:basedOn w:val="Normal"/>
     <w:next w:val="Normal"/>
     <w:pPr>
-      <w:keepNext w:val="1"/>
-      <w:keepLines w:val="1"/>
-      <w:pageBreakBefore w:val="0"/>
-      <w:spacing w:after="120" w:before="400" w:lineRule="auto"/>
+      <w:keepNext/>
+      <w:keepLines/>
+      <w:spacing w:before="400" w:after="120"/>
+      <w:outlineLvl w:val="0"/>
     </w:pPr>
     <w:rPr>
       <w:sz w:val="40"/>
@@ -1225,14 +1604,12 @@
     <w:basedOn w:val="Normal"/>
     <w:next w:val="Normal"/>
     <w:pPr>
-      <w:keepNext w:val="1"/>
-      <w:keepLines w:val="1"/>
-      <w:pageBreakBefore w:val="0"/>
-      <w:spacing w:after="120" w:before="360" w:lineRule="auto"/>
+      <w:keepNext/>
+      <w:keepLines/>
+      <w:spacing w:before="360" w:after="120"/>
+      <w:outlineLvl w:val="1"/>
     </w:pPr>
     <w:rPr>
-      <w:b w:val="0"/>
-      <w:bCs w:val="0"/>
       <w:sz w:val="32"/>
       <w:szCs w:val="32"/>
     </w:rPr>
@@ -1242,14 +1619,12 @@
     <w:basedOn w:val="Normal"/>
     <w:next w:val="Normal"/>
     <w:pPr>
-      <w:keepNext w:val="1"/>
-      <w:keepLines w:val="1"/>
-      <w:pageBreakBefore w:val="0"/>
-      <w:spacing w:after="80" w:before="320" w:lineRule="auto"/>
+      <w:keepNext/>
+      <w:keepLines/>
+      <w:spacing w:before="320" w:after="80"/>
+      <w:outlineLvl w:val="2"/>
     </w:pPr>
     <w:rPr>
-      <w:b w:val="0"/>
-      <w:bCs w:val="0"/>
       <w:color w:val="434343"/>
       <w:sz w:val="28"/>
       <w:szCs w:val="28"/>
@@ -1260,10 +1635,10 @@
     <w:basedOn w:val="Normal"/>
     <w:next w:val="Normal"/>
     <w:pPr>
-      <w:keepNext w:val="1"/>
-      <w:keepLines w:val="1"/>
-      <w:pageBreakBefore w:val="0"/>
-      <w:spacing w:after="80" w:before="280" w:lineRule="auto"/>
+      <w:keepNext/>
+      <w:keepLines/>
+      <w:spacing w:before="280" w:after="80"/>
+      <w:outlineLvl w:val="3"/>
     </w:pPr>
     <w:rPr>
       <w:color w:val="666666"/>
@@ -1276,15 +1651,13 @@
     <w:basedOn w:val="Normal"/>
     <w:next w:val="Normal"/>
     <w:pPr>
-      <w:keepNext w:val="1"/>
-      <w:keepLines w:val="1"/>
-      <w:pageBreakBefore w:val="0"/>
-      <w:spacing w:after="80" w:before="240" w:lineRule="auto"/>
+      <w:keepNext/>
+      <w:keepLines/>
+      <w:spacing w:before="240" w:after="80"/>
+      <w:outlineLvl w:val="4"/>
     </w:pPr>
     <w:rPr>
       <w:color w:val="666666"/>
-      <w:sz w:val="22"/>
-      <w:szCs w:val="22"/>
     </w:rPr>
   </w:style>
   <w:style w:type="paragraph" w:styleId="Heading6">
@@ -1292,28 +1665,63 @@
     <w:basedOn w:val="Normal"/>
     <w:next w:val="Normal"/>
     <w:pPr>
-      <w:keepNext w:val="1"/>
-      <w:keepLines w:val="1"/>
-      <w:pageBreakBefore w:val="0"/>
-      <w:spacing w:after="80" w:before="240" w:lineRule="auto"/>
+      <w:keepNext/>
+      <w:keepLines/>
+      <w:spacing w:before="240" w:after="80"/>
+      <w:outlineLvl w:val="5"/>
     </w:pPr>
     <w:rPr>
-      <w:i w:val="1"/>
-      <w:iCs w:val="1"/>
+      <w:i/>
+      <w:iCs/>
       <w:color w:val="666666"/>
-      <w:sz w:val="22"/>
-      <w:szCs w:val="22"/>
     </w:rPr>
+  </w:style>
+  <w:style w:type="character" w:default="1" w:styleId="DefaultParagraphFont">
+    <w:name w:val="Default Paragraph Font"/>
+    <w:uiPriority w:val="1"/>
+    <w:semiHidden/>
+    <w:unhideWhenUsed/>
+  </w:style>
+  <w:style w:type="table" w:default="1" w:styleId="TableNormal">
+    <w:name w:val="Normal Table"/>
+    <w:uiPriority w:val="99"/>
+    <w:semiHidden/>
+    <w:unhideWhenUsed/>
+    <w:tblPr>
+      <w:tblInd w:w="0" w:type="dxa"/>
+      <w:tblCellMar>
+        <w:top w:w="0" w:type="dxa"/>
+        <w:left w:w="108" w:type="dxa"/>
+        <w:bottom w:w="0" w:type="dxa"/>
+        <w:right w:w="108" w:type="dxa"/>
+      </w:tblCellMar>
+    </w:tblPr>
+  </w:style>
+  <w:style w:type="numbering" w:default="1" w:styleId="NoList">
+    <w:name w:val="No List"/>
+    <w:uiPriority w:val="99"/>
+    <w:semiHidden/>
+    <w:unhideWhenUsed/>
+  </w:style>
+  <w:style w:type="table" w:customStyle="1" w:styleId="TableNormal0">
+    <w:name w:val="TableNormal"/>
+    <w:tblPr>
+      <w:tblCellMar>
+        <w:top w:w="100" w:type="dxa"/>
+        <w:left w:w="100" w:type="dxa"/>
+        <w:bottom w:w="100" w:type="dxa"/>
+        <w:right w:w="100" w:type="dxa"/>
+      </w:tblCellMar>
+    </w:tblPr>
   </w:style>
   <w:style w:type="paragraph" w:styleId="Title">
     <w:name w:val="Title"/>
     <w:basedOn w:val="Normal"/>
     <w:next w:val="Normal"/>
     <w:pPr>
-      <w:keepNext w:val="1"/>
-      <w:keepLines w:val="1"/>
-      <w:pageBreakBefore w:val="0"/>
-      <w:spacing w:after="60" w:before="0" w:lineRule="auto"/>
+      <w:keepNext/>
+      <w:keepLines/>
+      <w:spacing w:after="60"/>
     </w:pPr>
     <w:rPr>
       <w:sz w:val="52"/>
@@ -1325,15 +1733,11 @@
     <w:basedOn w:val="Normal"/>
     <w:next w:val="Normal"/>
     <w:pPr>
-      <w:keepNext w:val="1"/>
-      <w:keepLines w:val="1"/>
-      <w:pageBreakBefore w:val="0"/>
-      <w:spacing w:after="320" w:before="0" w:lineRule="auto"/>
+      <w:keepNext/>
+      <w:keepLines/>
+      <w:spacing w:after="320"/>
     </w:pPr>
     <w:rPr>
-      <w:rFonts w:ascii="Arial" w:cs="Arial" w:eastAsia="Arial" w:hAnsi="Arial"/>
-      <w:i w:val="0"/>
-      <w:iCs w:val="0"/>
       <w:color w:val="666666"/>
       <w:sz w:val="30"/>
       <w:szCs w:val="30"/>

</xml_diff>